<commit_message>
adding kube book updates
</commit_message>
<xml_diff>
--- a/projects/short-books/Kubernetes/Kubernetes - Short Book.docx
+++ b/projects/short-books/Kubernetes/Kubernetes - Short Book.docx
@@ -70,6 +70,15 @@
     <w:p/>
     <w:sdt>
       <w:sdtPr>
+        <w:rPr>
+          <w:rFonts w:ascii="Arial" w:eastAsia="Times New Roman" w:hAnsi="Arial" w:cs="Times New Roman"/>
+          <w:b w:val="0"/>
+          <w:bCs w:val="0"/>
+          <w:color w:val="auto"/>
+          <w:sz w:val="24"/>
+          <w:szCs w:val="24"/>
+          <w:lang w:eastAsia="en-US"/>
+        </w:rPr>
         <w:id w:val="1725479911"/>
         <w:docPartObj>
           <w:docPartGallery w:val="Table of Contents"/>
@@ -78,12 +87,7 @@
       </w:sdtPr>
       <w:sdtEndPr>
         <w:rPr>
-          <w:rFonts w:ascii="Arial" w:eastAsia="Times New Roman" w:hAnsi="Arial" w:cs="Times New Roman"/>
           <w:noProof/>
-          <w:color w:val="auto"/>
-          <w:sz w:val="24"/>
-          <w:szCs w:val="24"/>
-          <w:lang w:eastAsia="en-US"/>
         </w:rPr>
       </w:sdtEndPr>
       <w:sdtContent>
@@ -132,7 +136,7 @@
             </w:rPr>
             <w:fldChar w:fldCharType="separate"/>
           </w:r>
-          <w:hyperlink w:anchor="_Toc154764453" w:history="1">
+          <w:hyperlink w:anchor="_Toc155092720" w:history="1">
             <w:r>
               <w:rPr>
                 <w:rStyle w:val="Hyperlink"/>
@@ -179,7 +183,7 @@
                 <w:noProof/>
                 <w:webHidden/>
               </w:rPr>
-              <w:instrText xml:space="preserve"> PAGEREF _Toc154764453 \h </w:instrText>
+              <w:instrText xml:space="preserve"> PAGEREF _Toc155092720 \h </w:instrText>
             </w:r>
             <w:r>
               <w:rPr>
@@ -228,7 +232,7 @@
               <w14:ligatures w14:val="standardContextual"/>
             </w:rPr>
           </w:pPr>
-          <w:hyperlink w:anchor="_Toc154764454" w:history="1">
+          <w:hyperlink w:anchor="_Toc155092721" w:history="1">
             <w:r>
               <w:rPr>
                 <w:rStyle w:val="Hyperlink"/>
@@ -275,7 +279,7 @@
                 <w:noProof/>
                 <w:webHidden/>
               </w:rPr>
-              <w:instrText xml:space="preserve"> PAGEREF _Toc154764454 \h </w:instrText>
+              <w:instrText xml:space="preserve"> PAGEREF _Toc155092721 \h </w:instrText>
             </w:r>
             <w:r>
               <w:rPr>
@@ -322,7 +326,7 @@
               <w14:ligatures w14:val="standardContextual"/>
             </w:rPr>
           </w:pPr>
-          <w:hyperlink w:anchor="_Toc154764455" w:history="1">
+          <w:hyperlink w:anchor="_Toc155092722" w:history="1">
             <w:r>
               <w:rPr>
                 <w:rStyle w:val="Hyperlink"/>
@@ -346,7 +350,7 @@
                 <w:rStyle w:val="Hyperlink"/>
                 <w:noProof/>
               </w:rPr>
-              <w:t>Pods</w:t>
+              <w:t>Controller Manager</w:t>
             </w:r>
             <w:r>
               <w:rPr>
@@ -367,7 +371,7 @@
                 <w:noProof/>
                 <w:webHidden/>
               </w:rPr>
-              <w:instrText xml:space="preserve"> PAGEREF _Toc154764455 \h </w:instrText>
+              <w:instrText xml:space="preserve"> PAGEREF _Toc155092722 \h </w:instrText>
             </w:r>
             <w:r>
               <w:rPr>
@@ -414,7 +418,7 @@
               <w14:ligatures w14:val="standardContextual"/>
             </w:rPr>
           </w:pPr>
-          <w:hyperlink w:anchor="_Toc154764456" w:history="1">
+          <w:hyperlink w:anchor="_Toc155092723" w:history="1">
             <w:r>
               <w:rPr>
                 <w:rStyle w:val="Hyperlink"/>
@@ -438,7 +442,7 @@
                 <w:rStyle w:val="Hyperlink"/>
                 <w:noProof/>
               </w:rPr>
-              <w:t>Services</w:t>
+              <w:t>Scheduler</w:t>
             </w:r>
             <w:r>
               <w:rPr>
@@ -459,7 +463,7 @@
                 <w:noProof/>
                 <w:webHidden/>
               </w:rPr>
-              <w:instrText xml:space="preserve"> PAGEREF _Toc154764456 \h </w:instrText>
+              <w:instrText xml:space="preserve"> PAGEREF _Toc155092723 \h </w:instrText>
             </w:r>
             <w:r>
               <w:rPr>
@@ -506,7 +510,7 @@
               <w14:ligatures w14:val="standardContextual"/>
             </w:rPr>
           </w:pPr>
-          <w:hyperlink w:anchor="_Toc154764457" w:history="1">
+          <w:hyperlink w:anchor="_Toc155092724" w:history="1">
             <w:r>
               <w:rPr>
                 <w:rStyle w:val="Hyperlink"/>
@@ -530,7 +534,7 @@
                 <w:rStyle w:val="Hyperlink"/>
                 <w:noProof/>
               </w:rPr>
-              <w:t>Namespaces</w:t>
+              <w:t>Etcd server</w:t>
             </w:r>
             <w:r>
               <w:rPr>
@@ -551,7 +555,7 @@
                 <w:noProof/>
                 <w:webHidden/>
               </w:rPr>
-              <w:instrText xml:space="preserve"> PAGEREF _Toc154764457 \h </w:instrText>
+              <w:instrText xml:space="preserve"> PAGEREF _Toc155092724 \h </w:instrText>
             </w:r>
             <w:r>
               <w:rPr>
@@ -598,7 +602,7 @@
               <w14:ligatures w14:val="standardContextual"/>
             </w:rPr>
           </w:pPr>
-          <w:hyperlink w:anchor="_Toc154764458" w:history="1">
+          <w:hyperlink w:anchor="_Toc155092725" w:history="1">
             <w:r>
               <w:rPr>
                 <w:rStyle w:val="Hyperlink"/>
@@ -622,6 +626,466 @@
                 <w:rStyle w:val="Hyperlink"/>
                 <w:noProof/>
               </w:rPr>
+              <w:t>Cluster Nodes</w:t>
+            </w:r>
+            <w:r>
+              <w:rPr>
+                <w:noProof/>
+                <w:webHidden/>
+              </w:rPr>
+              <w:tab/>
+            </w:r>
+            <w:r>
+              <w:rPr>
+                <w:noProof/>
+                <w:webHidden/>
+              </w:rPr>
+              <w:fldChar w:fldCharType="begin"/>
+            </w:r>
+            <w:r>
+              <w:rPr>
+                <w:noProof/>
+                <w:webHidden/>
+              </w:rPr>
+              <w:instrText xml:space="preserve"> PAGEREF _Toc155092725 \h </w:instrText>
+            </w:r>
+            <w:r>
+              <w:rPr>
+                <w:noProof/>
+                <w:webHidden/>
+              </w:rPr>
+            </w:r>
+            <w:r>
+              <w:rPr>
+                <w:noProof/>
+                <w:webHidden/>
+              </w:rPr>
+              <w:fldChar w:fldCharType="separate"/>
+            </w:r>
+            <w:r>
+              <w:rPr>
+                <w:noProof/>
+                <w:webHidden/>
+              </w:rPr>
+              <w:t>3</w:t>
+            </w:r>
+            <w:r>
+              <w:rPr>
+                <w:noProof/>
+                <w:webHidden/>
+              </w:rPr>
+              <w:fldChar w:fldCharType="end"/>
+            </w:r>
+          </w:hyperlink>
+        </w:p>
+        <w:p>
+          <w:pPr>
+            <w:pStyle w:val="TOC3"/>
+            <w:tabs>
+              <w:tab w:val="left" w:pos="1200"/>
+              <w:tab w:val="right" w:leader="dot" w:pos="9350"/>
+            </w:tabs>
+            <w:rPr>
+              <w:rFonts w:eastAsiaTheme="minorEastAsia" w:cstheme="minorBidi"/>
+              <w:noProof/>
+              <w:kern w:val="2"/>
+              <w:sz w:val="24"/>
+              <w:szCs w:val="24"/>
+              <w14:ligatures w14:val="standardContextual"/>
+            </w:rPr>
+          </w:pPr>
+          <w:hyperlink w:anchor="_Toc155092726" w:history="1">
+            <w:r>
+              <w:rPr>
+                <w:rStyle w:val="Hyperlink"/>
+                <w:noProof/>
+              </w:rPr>
+              <w:t>1.1.5</w:t>
+            </w:r>
+            <w:r>
+              <w:rPr>
+                <w:rFonts w:eastAsiaTheme="minorEastAsia" w:cstheme="minorBidi"/>
+                <w:noProof/>
+                <w:kern w:val="2"/>
+                <w:sz w:val="24"/>
+                <w:szCs w:val="24"/>
+                <w14:ligatures w14:val="standardContextual"/>
+              </w:rPr>
+              <w:tab/>
+            </w:r>
+            <w:r>
+              <w:rPr>
+                <w:rStyle w:val="Hyperlink"/>
+                <w:noProof/>
+              </w:rPr>
+              <w:t>Pods</w:t>
+            </w:r>
+            <w:r>
+              <w:rPr>
+                <w:noProof/>
+                <w:webHidden/>
+              </w:rPr>
+              <w:tab/>
+            </w:r>
+            <w:r>
+              <w:rPr>
+                <w:noProof/>
+                <w:webHidden/>
+              </w:rPr>
+              <w:fldChar w:fldCharType="begin"/>
+            </w:r>
+            <w:r>
+              <w:rPr>
+                <w:noProof/>
+                <w:webHidden/>
+              </w:rPr>
+              <w:instrText xml:space="preserve"> PAGEREF _Toc155092726 \h </w:instrText>
+            </w:r>
+            <w:r>
+              <w:rPr>
+                <w:noProof/>
+                <w:webHidden/>
+              </w:rPr>
+            </w:r>
+            <w:r>
+              <w:rPr>
+                <w:noProof/>
+                <w:webHidden/>
+              </w:rPr>
+              <w:fldChar w:fldCharType="separate"/>
+            </w:r>
+            <w:r>
+              <w:rPr>
+                <w:noProof/>
+                <w:webHidden/>
+              </w:rPr>
+              <w:t>4</w:t>
+            </w:r>
+            <w:r>
+              <w:rPr>
+                <w:noProof/>
+                <w:webHidden/>
+              </w:rPr>
+              <w:fldChar w:fldCharType="end"/>
+            </w:r>
+          </w:hyperlink>
+        </w:p>
+        <w:p>
+          <w:pPr>
+            <w:pStyle w:val="TOC3"/>
+            <w:tabs>
+              <w:tab w:val="left" w:pos="1200"/>
+              <w:tab w:val="right" w:leader="dot" w:pos="9350"/>
+            </w:tabs>
+            <w:rPr>
+              <w:rFonts w:eastAsiaTheme="minorEastAsia" w:cstheme="minorBidi"/>
+              <w:noProof/>
+              <w:kern w:val="2"/>
+              <w:sz w:val="24"/>
+              <w:szCs w:val="24"/>
+              <w14:ligatures w14:val="standardContextual"/>
+            </w:rPr>
+          </w:pPr>
+          <w:hyperlink w:anchor="_Toc155092727" w:history="1">
+            <w:r>
+              <w:rPr>
+                <w:rStyle w:val="Hyperlink"/>
+                <w:noProof/>
+              </w:rPr>
+              <w:t>1.1.6</w:t>
+            </w:r>
+            <w:r>
+              <w:rPr>
+                <w:rFonts w:eastAsiaTheme="minorEastAsia" w:cstheme="minorBidi"/>
+                <w:noProof/>
+                <w:kern w:val="2"/>
+                <w:sz w:val="24"/>
+                <w:szCs w:val="24"/>
+                <w14:ligatures w14:val="standardContextual"/>
+              </w:rPr>
+              <w:tab/>
+            </w:r>
+            <w:r>
+              <w:rPr>
+                <w:rStyle w:val="Hyperlink"/>
+                <w:noProof/>
+              </w:rPr>
+              <w:t>Pods</w:t>
+            </w:r>
+            <w:r>
+              <w:rPr>
+                <w:noProof/>
+                <w:webHidden/>
+              </w:rPr>
+              <w:tab/>
+            </w:r>
+            <w:r>
+              <w:rPr>
+                <w:noProof/>
+                <w:webHidden/>
+              </w:rPr>
+              <w:fldChar w:fldCharType="begin"/>
+            </w:r>
+            <w:r>
+              <w:rPr>
+                <w:noProof/>
+                <w:webHidden/>
+              </w:rPr>
+              <w:instrText xml:space="preserve"> PAGEREF _Toc155092727 \h </w:instrText>
+            </w:r>
+            <w:r>
+              <w:rPr>
+                <w:noProof/>
+                <w:webHidden/>
+              </w:rPr>
+            </w:r>
+            <w:r>
+              <w:rPr>
+                <w:noProof/>
+                <w:webHidden/>
+              </w:rPr>
+              <w:fldChar w:fldCharType="separate"/>
+            </w:r>
+            <w:r>
+              <w:rPr>
+                <w:noProof/>
+                <w:webHidden/>
+              </w:rPr>
+              <w:t>4</w:t>
+            </w:r>
+            <w:r>
+              <w:rPr>
+                <w:noProof/>
+                <w:webHidden/>
+              </w:rPr>
+              <w:fldChar w:fldCharType="end"/>
+            </w:r>
+          </w:hyperlink>
+        </w:p>
+        <w:p>
+          <w:pPr>
+            <w:pStyle w:val="TOC3"/>
+            <w:tabs>
+              <w:tab w:val="left" w:pos="1200"/>
+              <w:tab w:val="right" w:leader="dot" w:pos="9350"/>
+            </w:tabs>
+            <w:rPr>
+              <w:rFonts w:eastAsiaTheme="minorEastAsia" w:cstheme="minorBidi"/>
+              <w:noProof/>
+              <w:kern w:val="2"/>
+              <w:sz w:val="24"/>
+              <w:szCs w:val="24"/>
+              <w14:ligatures w14:val="standardContextual"/>
+            </w:rPr>
+          </w:pPr>
+          <w:hyperlink w:anchor="_Toc155092728" w:history="1">
+            <w:r>
+              <w:rPr>
+                <w:rStyle w:val="Hyperlink"/>
+                <w:noProof/>
+              </w:rPr>
+              <w:t>1.1.7</w:t>
+            </w:r>
+            <w:r>
+              <w:rPr>
+                <w:rFonts w:eastAsiaTheme="minorEastAsia" w:cstheme="minorBidi"/>
+                <w:noProof/>
+                <w:kern w:val="2"/>
+                <w:sz w:val="24"/>
+                <w:szCs w:val="24"/>
+                <w14:ligatures w14:val="standardContextual"/>
+              </w:rPr>
+              <w:tab/>
+            </w:r>
+            <w:r>
+              <w:rPr>
+                <w:rStyle w:val="Hyperlink"/>
+                <w:noProof/>
+              </w:rPr>
+              <w:t>Services</w:t>
+            </w:r>
+            <w:r>
+              <w:rPr>
+                <w:noProof/>
+                <w:webHidden/>
+              </w:rPr>
+              <w:tab/>
+            </w:r>
+            <w:r>
+              <w:rPr>
+                <w:noProof/>
+                <w:webHidden/>
+              </w:rPr>
+              <w:fldChar w:fldCharType="begin"/>
+            </w:r>
+            <w:r>
+              <w:rPr>
+                <w:noProof/>
+                <w:webHidden/>
+              </w:rPr>
+              <w:instrText xml:space="preserve"> PAGEREF _Toc155092728 \h </w:instrText>
+            </w:r>
+            <w:r>
+              <w:rPr>
+                <w:noProof/>
+                <w:webHidden/>
+              </w:rPr>
+            </w:r>
+            <w:r>
+              <w:rPr>
+                <w:noProof/>
+                <w:webHidden/>
+              </w:rPr>
+              <w:fldChar w:fldCharType="separate"/>
+            </w:r>
+            <w:r>
+              <w:rPr>
+                <w:noProof/>
+                <w:webHidden/>
+              </w:rPr>
+              <w:t>4</w:t>
+            </w:r>
+            <w:r>
+              <w:rPr>
+                <w:noProof/>
+                <w:webHidden/>
+              </w:rPr>
+              <w:fldChar w:fldCharType="end"/>
+            </w:r>
+          </w:hyperlink>
+        </w:p>
+        <w:p>
+          <w:pPr>
+            <w:pStyle w:val="TOC3"/>
+            <w:tabs>
+              <w:tab w:val="left" w:pos="1200"/>
+              <w:tab w:val="right" w:leader="dot" w:pos="9350"/>
+            </w:tabs>
+            <w:rPr>
+              <w:rFonts w:eastAsiaTheme="minorEastAsia" w:cstheme="minorBidi"/>
+              <w:noProof/>
+              <w:kern w:val="2"/>
+              <w:sz w:val="24"/>
+              <w:szCs w:val="24"/>
+              <w14:ligatures w14:val="standardContextual"/>
+            </w:rPr>
+          </w:pPr>
+          <w:hyperlink w:anchor="_Toc155092729" w:history="1">
+            <w:r>
+              <w:rPr>
+                <w:rStyle w:val="Hyperlink"/>
+                <w:noProof/>
+              </w:rPr>
+              <w:t>1.1.8</w:t>
+            </w:r>
+            <w:r>
+              <w:rPr>
+                <w:rFonts w:eastAsiaTheme="minorEastAsia" w:cstheme="minorBidi"/>
+                <w:noProof/>
+                <w:kern w:val="2"/>
+                <w:sz w:val="24"/>
+                <w:szCs w:val="24"/>
+                <w14:ligatures w14:val="standardContextual"/>
+              </w:rPr>
+              <w:tab/>
+            </w:r>
+            <w:r>
+              <w:rPr>
+                <w:rStyle w:val="Hyperlink"/>
+                <w:noProof/>
+              </w:rPr>
+              <w:t>Namespaces</w:t>
+            </w:r>
+            <w:r>
+              <w:rPr>
+                <w:noProof/>
+                <w:webHidden/>
+              </w:rPr>
+              <w:tab/>
+            </w:r>
+            <w:r>
+              <w:rPr>
+                <w:noProof/>
+                <w:webHidden/>
+              </w:rPr>
+              <w:fldChar w:fldCharType="begin"/>
+            </w:r>
+            <w:r>
+              <w:rPr>
+                <w:noProof/>
+                <w:webHidden/>
+              </w:rPr>
+              <w:instrText xml:space="preserve"> PAGEREF _Toc155092729 \h </w:instrText>
+            </w:r>
+            <w:r>
+              <w:rPr>
+                <w:noProof/>
+                <w:webHidden/>
+              </w:rPr>
+            </w:r>
+            <w:r>
+              <w:rPr>
+                <w:noProof/>
+                <w:webHidden/>
+              </w:rPr>
+              <w:fldChar w:fldCharType="separate"/>
+            </w:r>
+            <w:r>
+              <w:rPr>
+                <w:noProof/>
+                <w:webHidden/>
+              </w:rPr>
+              <w:t>4</w:t>
+            </w:r>
+            <w:r>
+              <w:rPr>
+                <w:noProof/>
+                <w:webHidden/>
+              </w:rPr>
+              <w:fldChar w:fldCharType="end"/>
+            </w:r>
+          </w:hyperlink>
+        </w:p>
+        <w:p>
+          <w:pPr>
+            <w:pStyle w:val="TOC3"/>
+            <w:tabs>
+              <w:tab w:val="left" w:pos="1200"/>
+              <w:tab w:val="right" w:leader="dot" w:pos="9350"/>
+            </w:tabs>
+            <w:rPr>
+              <w:rFonts w:eastAsiaTheme="minorEastAsia" w:cstheme="minorBidi"/>
+              <w:noProof/>
+              <w:kern w:val="2"/>
+              <w:sz w:val="24"/>
+              <w:szCs w:val="24"/>
+              <w14:ligatures w14:val="standardContextual"/>
+            </w:rPr>
+          </w:pPr>
+          <w:hyperlink w:anchor="_Toc155092730" w:history="1">
+            <w:r>
+              <w:rPr>
+                <w:rStyle w:val="Hyperlink"/>
+                <w:noProof/>
+              </w:rPr>
+              <w:t>1.1.9</w:t>
+            </w:r>
+            <w:r>
+              <w:rPr>
+                <w:rFonts w:eastAsiaTheme="minorEastAsia" w:cstheme="minorBidi"/>
+                <w:noProof/>
+                <w:kern w:val="2"/>
+                <w:sz w:val="24"/>
+                <w:szCs w:val="24"/>
+                <w14:ligatures w14:val="standardContextual"/>
+              </w:rPr>
+              <w:tab/>
+            </w:r>
+            <w:r>
+              <w:rPr>
+                <w:rStyle w:val="Hyperlink"/>
+                <w:noProof/>
+              </w:rPr>
               <w:t>Ingress</w:t>
             </w:r>
             <w:r>
@@ -643,7 +1107,7 @@
                 <w:noProof/>
                 <w:webHidden/>
               </w:rPr>
-              <w:instrText xml:space="preserve"> PAGEREF _Toc154764458 \h </w:instrText>
+              <w:instrText xml:space="preserve"> PAGEREF _Toc155092730 \h </w:instrText>
             </w:r>
             <w:r>
               <w:rPr>
@@ -663,7 +1127,947 @@
                 <w:noProof/>
                 <w:webHidden/>
               </w:rPr>
-              <w:t>3</w:t>
+              <w:t>4</w:t>
+            </w:r>
+            <w:r>
+              <w:rPr>
+                <w:noProof/>
+                <w:webHidden/>
+              </w:rPr>
+              <w:fldChar w:fldCharType="end"/>
+            </w:r>
+          </w:hyperlink>
+        </w:p>
+        <w:p>
+          <w:pPr>
+            <w:pStyle w:val="TOC2"/>
+            <w:tabs>
+              <w:tab w:val="left" w:pos="960"/>
+              <w:tab w:val="right" w:leader="dot" w:pos="9350"/>
+            </w:tabs>
+            <w:rPr>
+              <w:rFonts w:eastAsiaTheme="minorEastAsia" w:cstheme="minorBidi"/>
+              <w:b w:val="0"/>
+              <w:bCs w:val="0"/>
+              <w:noProof/>
+              <w:kern w:val="2"/>
+              <w:sz w:val="24"/>
+              <w:szCs w:val="24"/>
+              <w14:ligatures w14:val="standardContextual"/>
+            </w:rPr>
+          </w:pPr>
+          <w:hyperlink w:anchor="_Toc155092731" w:history="1">
+            <w:r>
+              <w:rPr>
+                <w:rStyle w:val="Hyperlink"/>
+                <w:noProof/>
+              </w:rPr>
+              <w:t>1.2</w:t>
+            </w:r>
+            <w:r>
+              <w:rPr>
+                <w:rFonts w:eastAsiaTheme="minorEastAsia" w:cstheme="minorBidi"/>
+                <w:b w:val="0"/>
+                <w:bCs w:val="0"/>
+                <w:noProof/>
+                <w:kern w:val="2"/>
+                <w:sz w:val="24"/>
+                <w:szCs w:val="24"/>
+                <w14:ligatures w14:val="standardContextual"/>
+              </w:rPr>
+              <w:tab/>
+            </w:r>
+            <w:r>
+              <w:rPr>
+                <w:rStyle w:val="Hyperlink"/>
+                <w:noProof/>
+              </w:rPr>
+              <w:t>Deployments</w:t>
+            </w:r>
+            <w:r>
+              <w:rPr>
+                <w:noProof/>
+                <w:webHidden/>
+              </w:rPr>
+              <w:tab/>
+            </w:r>
+            <w:r>
+              <w:rPr>
+                <w:noProof/>
+                <w:webHidden/>
+              </w:rPr>
+              <w:fldChar w:fldCharType="begin"/>
+            </w:r>
+            <w:r>
+              <w:rPr>
+                <w:noProof/>
+                <w:webHidden/>
+              </w:rPr>
+              <w:instrText xml:space="preserve"> PAGEREF _Toc155092731 \h </w:instrText>
+            </w:r>
+            <w:r>
+              <w:rPr>
+                <w:noProof/>
+                <w:webHidden/>
+              </w:rPr>
+            </w:r>
+            <w:r>
+              <w:rPr>
+                <w:noProof/>
+                <w:webHidden/>
+              </w:rPr>
+              <w:fldChar w:fldCharType="separate"/>
+            </w:r>
+            <w:r>
+              <w:rPr>
+                <w:noProof/>
+                <w:webHidden/>
+              </w:rPr>
+              <w:t>5</w:t>
+            </w:r>
+            <w:r>
+              <w:rPr>
+                <w:noProof/>
+                <w:webHidden/>
+              </w:rPr>
+              <w:fldChar w:fldCharType="end"/>
+            </w:r>
+          </w:hyperlink>
+        </w:p>
+        <w:p>
+          <w:pPr>
+            <w:pStyle w:val="TOC3"/>
+            <w:tabs>
+              <w:tab w:val="left" w:pos="1200"/>
+              <w:tab w:val="right" w:leader="dot" w:pos="9350"/>
+            </w:tabs>
+            <w:rPr>
+              <w:rFonts w:eastAsiaTheme="minorEastAsia" w:cstheme="minorBidi"/>
+              <w:noProof/>
+              <w:kern w:val="2"/>
+              <w:sz w:val="24"/>
+              <w:szCs w:val="24"/>
+              <w14:ligatures w14:val="standardContextual"/>
+            </w:rPr>
+          </w:pPr>
+          <w:hyperlink w:anchor="_Toc155092732" w:history="1">
+            <w:r>
+              <w:rPr>
+                <w:rStyle w:val="Hyperlink"/>
+                <w:noProof/>
+              </w:rPr>
+              <w:t>1.2.1</w:t>
+            </w:r>
+            <w:r>
+              <w:rPr>
+                <w:rFonts w:eastAsiaTheme="minorEastAsia" w:cstheme="minorBidi"/>
+                <w:noProof/>
+                <w:kern w:val="2"/>
+                <w:sz w:val="24"/>
+                <w:szCs w:val="24"/>
+                <w14:ligatures w14:val="standardContextual"/>
+              </w:rPr>
+              <w:tab/>
+            </w:r>
+            <w:r>
+              <w:rPr>
+                <w:rStyle w:val="Hyperlink"/>
+                <w:noProof/>
+              </w:rPr>
+              <w:t>Minikube</w:t>
+            </w:r>
+            <w:r>
+              <w:rPr>
+                <w:noProof/>
+                <w:webHidden/>
+              </w:rPr>
+              <w:tab/>
+            </w:r>
+            <w:r>
+              <w:rPr>
+                <w:noProof/>
+                <w:webHidden/>
+              </w:rPr>
+              <w:fldChar w:fldCharType="begin"/>
+            </w:r>
+            <w:r>
+              <w:rPr>
+                <w:noProof/>
+                <w:webHidden/>
+              </w:rPr>
+              <w:instrText xml:space="preserve"> PAGEREF _Toc155092732 \h </w:instrText>
+            </w:r>
+            <w:r>
+              <w:rPr>
+                <w:noProof/>
+                <w:webHidden/>
+              </w:rPr>
+            </w:r>
+            <w:r>
+              <w:rPr>
+                <w:noProof/>
+                <w:webHidden/>
+              </w:rPr>
+              <w:fldChar w:fldCharType="separate"/>
+            </w:r>
+            <w:r>
+              <w:rPr>
+                <w:noProof/>
+                <w:webHidden/>
+              </w:rPr>
+              <w:t>5</w:t>
+            </w:r>
+            <w:r>
+              <w:rPr>
+                <w:noProof/>
+                <w:webHidden/>
+              </w:rPr>
+              <w:fldChar w:fldCharType="end"/>
+            </w:r>
+          </w:hyperlink>
+        </w:p>
+        <w:p>
+          <w:pPr>
+            <w:pStyle w:val="TOC3"/>
+            <w:tabs>
+              <w:tab w:val="left" w:pos="1200"/>
+              <w:tab w:val="right" w:leader="dot" w:pos="9350"/>
+            </w:tabs>
+            <w:rPr>
+              <w:rFonts w:eastAsiaTheme="minorEastAsia" w:cstheme="minorBidi"/>
+              <w:noProof/>
+              <w:kern w:val="2"/>
+              <w:sz w:val="24"/>
+              <w:szCs w:val="24"/>
+              <w14:ligatures w14:val="standardContextual"/>
+            </w:rPr>
+          </w:pPr>
+          <w:hyperlink w:anchor="_Toc155092733" w:history="1">
+            <w:r>
+              <w:rPr>
+                <w:rStyle w:val="Hyperlink"/>
+                <w:noProof/>
+              </w:rPr>
+              <w:t>1.2.2</w:t>
+            </w:r>
+            <w:r>
+              <w:rPr>
+                <w:rFonts w:eastAsiaTheme="minorEastAsia" w:cstheme="minorBidi"/>
+                <w:noProof/>
+                <w:kern w:val="2"/>
+                <w:sz w:val="24"/>
+                <w:szCs w:val="24"/>
+                <w14:ligatures w14:val="standardContextual"/>
+              </w:rPr>
+              <w:tab/>
+            </w:r>
+            <w:r>
+              <w:rPr>
+                <w:rStyle w:val="Hyperlink"/>
+                <w:noProof/>
+              </w:rPr>
+              <w:t>Kubeadm</w:t>
+            </w:r>
+            <w:r>
+              <w:rPr>
+                <w:noProof/>
+                <w:webHidden/>
+              </w:rPr>
+              <w:tab/>
+            </w:r>
+            <w:r>
+              <w:rPr>
+                <w:noProof/>
+                <w:webHidden/>
+              </w:rPr>
+              <w:fldChar w:fldCharType="begin"/>
+            </w:r>
+            <w:r>
+              <w:rPr>
+                <w:noProof/>
+                <w:webHidden/>
+              </w:rPr>
+              <w:instrText xml:space="preserve"> PAGEREF _Toc155092733 \h </w:instrText>
+            </w:r>
+            <w:r>
+              <w:rPr>
+                <w:noProof/>
+                <w:webHidden/>
+              </w:rPr>
+            </w:r>
+            <w:r>
+              <w:rPr>
+                <w:noProof/>
+                <w:webHidden/>
+              </w:rPr>
+              <w:fldChar w:fldCharType="separate"/>
+            </w:r>
+            <w:r>
+              <w:rPr>
+                <w:noProof/>
+                <w:webHidden/>
+              </w:rPr>
+              <w:t>5</w:t>
+            </w:r>
+            <w:r>
+              <w:rPr>
+                <w:noProof/>
+                <w:webHidden/>
+              </w:rPr>
+              <w:fldChar w:fldCharType="end"/>
+            </w:r>
+          </w:hyperlink>
+        </w:p>
+        <w:p>
+          <w:pPr>
+            <w:pStyle w:val="TOC3"/>
+            <w:tabs>
+              <w:tab w:val="left" w:pos="1200"/>
+              <w:tab w:val="right" w:leader="dot" w:pos="9350"/>
+            </w:tabs>
+            <w:rPr>
+              <w:rFonts w:eastAsiaTheme="minorEastAsia" w:cstheme="minorBidi"/>
+              <w:noProof/>
+              <w:kern w:val="2"/>
+              <w:sz w:val="24"/>
+              <w:szCs w:val="24"/>
+              <w14:ligatures w14:val="standardContextual"/>
+            </w:rPr>
+          </w:pPr>
+          <w:hyperlink w:anchor="_Toc155092734" w:history="1">
+            <w:r>
+              <w:rPr>
+                <w:rStyle w:val="Hyperlink"/>
+                <w:noProof/>
+              </w:rPr>
+              <w:t>1.2.3</w:t>
+            </w:r>
+            <w:r>
+              <w:rPr>
+                <w:rFonts w:eastAsiaTheme="minorEastAsia" w:cstheme="minorBidi"/>
+                <w:noProof/>
+                <w:kern w:val="2"/>
+                <w:sz w:val="24"/>
+                <w:szCs w:val="24"/>
+                <w14:ligatures w14:val="standardContextual"/>
+              </w:rPr>
+              <w:tab/>
+            </w:r>
+            <w:r>
+              <w:rPr>
+                <w:rStyle w:val="Hyperlink"/>
+                <w:noProof/>
+              </w:rPr>
+              <w:t>Kind</w:t>
+            </w:r>
+            <w:r>
+              <w:rPr>
+                <w:noProof/>
+                <w:webHidden/>
+              </w:rPr>
+              <w:tab/>
+            </w:r>
+            <w:r>
+              <w:rPr>
+                <w:noProof/>
+                <w:webHidden/>
+              </w:rPr>
+              <w:fldChar w:fldCharType="begin"/>
+            </w:r>
+            <w:r>
+              <w:rPr>
+                <w:noProof/>
+                <w:webHidden/>
+              </w:rPr>
+              <w:instrText xml:space="preserve"> PAGEREF _Toc155092734 \h </w:instrText>
+            </w:r>
+            <w:r>
+              <w:rPr>
+                <w:noProof/>
+                <w:webHidden/>
+              </w:rPr>
+            </w:r>
+            <w:r>
+              <w:rPr>
+                <w:noProof/>
+                <w:webHidden/>
+              </w:rPr>
+              <w:fldChar w:fldCharType="separate"/>
+            </w:r>
+            <w:r>
+              <w:rPr>
+                <w:noProof/>
+                <w:webHidden/>
+              </w:rPr>
+              <w:t>5</w:t>
+            </w:r>
+            <w:r>
+              <w:rPr>
+                <w:noProof/>
+                <w:webHidden/>
+              </w:rPr>
+              <w:fldChar w:fldCharType="end"/>
+            </w:r>
+          </w:hyperlink>
+        </w:p>
+        <w:p>
+          <w:pPr>
+            <w:pStyle w:val="TOC1"/>
+            <w:tabs>
+              <w:tab w:val="left" w:pos="480"/>
+              <w:tab w:val="right" w:leader="dot" w:pos="9350"/>
+            </w:tabs>
+            <w:rPr>
+              <w:rFonts w:eastAsiaTheme="minorEastAsia" w:cstheme="minorBidi"/>
+              <w:b w:val="0"/>
+              <w:bCs w:val="0"/>
+              <w:i w:val="0"/>
+              <w:iCs w:val="0"/>
+              <w:noProof/>
+              <w:kern w:val="2"/>
+              <w14:ligatures w14:val="standardContextual"/>
+            </w:rPr>
+          </w:pPr>
+          <w:hyperlink w:anchor="_Toc155092735" w:history="1">
+            <w:r>
+              <w:rPr>
+                <w:rStyle w:val="Hyperlink"/>
+                <w:noProof/>
+              </w:rPr>
+              <w:t>2</w:t>
+            </w:r>
+            <w:r>
+              <w:rPr>
+                <w:rFonts w:eastAsiaTheme="minorEastAsia" w:cstheme="minorBidi"/>
+                <w:b w:val="0"/>
+                <w:bCs w:val="0"/>
+                <w:i w:val="0"/>
+                <w:iCs w:val="0"/>
+                <w:noProof/>
+                <w:kern w:val="2"/>
+                <w14:ligatures w14:val="standardContextual"/>
+              </w:rPr>
+              <w:tab/>
+            </w:r>
+            <w:r>
+              <w:rPr>
+                <w:rStyle w:val="Hyperlink"/>
+                <w:noProof/>
+              </w:rPr>
+              <w:t>Cluster Operations</w:t>
+            </w:r>
+            <w:r>
+              <w:rPr>
+                <w:noProof/>
+                <w:webHidden/>
+              </w:rPr>
+              <w:tab/>
+            </w:r>
+            <w:r>
+              <w:rPr>
+                <w:noProof/>
+                <w:webHidden/>
+              </w:rPr>
+              <w:fldChar w:fldCharType="begin"/>
+            </w:r>
+            <w:r>
+              <w:rPr>
+                <w:noProof/>
+                <w:webHidden/>
+              </w:rPr>
+              <w:instrText xml:space="preserve"> PAGEREF _Toc155092735 \h </w:instrText>
+            </w:r>
+            <w:r>
+              <w:rPr>
+                <w:noProof/>
+                <w:webHidden/>
+              </w:rPr>
+            </w:r>
+            <w:r>
+              <w:rPr>
+                <w:noProof/>
+                <w:webHidden/>
+              </w:rPr>
+              <w:fldChar w:fldCharType="separate"/>
+            </w:r>
+            <w:r>
+              <w:rPr>
+                <w:noProof/>
+                <w:webHidden/>
+              </w:rPr>
+              <w:t>6</w:t>
+            </w:r>
+            <w:r>
+              <w:rPr>
+                <w:noProof/>
+                <w:webHidden/>
+              </w:rPr>
+              <w:fldChar w:fldCharType="end"/>
+            </w:r>
+          </w:hyperlink>
+        </w:p>
+        <w:p>
+          <w:pPr>
+            <w:pStyle w:val="TOC2"/>
+            <w:tabs>
+              <w:tab w:val="left" w:pos="960"/>
+              <w:tab w:val="right" w:leader="dot" w:pos="9350"/>
+            </w:tabs>
+            <w:rPr>
+              <w:rFonts w:eastAsiaTheme="minorEastAsia" w:cstheme="minorBidi"/>
+              <w:b w:val="0"/>
+              <w:bCs w:val="0"/>
+              <w:noProof/>
+              <w:kern w:val="2"/>
+              <w:sz w:val="24"/>
+              <w:szCs w:val="24"/>
+              <w14:ligatures w14:val="standardContextual"/>
+            </w:rPr>
+          </w:pPr>
+          <w:hyperlink w:anchor="_Toc155092736" w:history="1">
+            <w:r>
+              <w:rPr>
+                <w:rStyle w:val="Hyperlink"/>
+                <w:noProof/>
+              </w:rPr>
+              <w:t>2.1</w:t>
+            </w:r>
+            <w:r>
+              <w:rPr>
+                <w:rFonts w:eastAsiaTheme="minorEastAsia" w:cstheme="minorBidi"/>
+                <w:b w:val="0"/>
+                <w:bCs w:val="0"/>
+                <w:noProof/>
+                <w:kern w:val="2"/>
+                <w:sz w:val="24"/>
+                <w:szCs w:val="24"/>
+                <w14:ligatures w14:val="standardContextual"/>
+              </w:rPr>
+              <w:tab/>
+            </w:r>
+            <w:r>
+              <w:rPr>
+                <w:rStyle w:val="Hyperlink"/>
+                <w:noProof/>
+              </w:rPr>
+              <w:t>Google Cloud Platform (Google Kubernetes Engine)</w:t>
+            </w:r>
+            <w:r>
+              <w:rPr>
+                <w:noProof/>
+                <w:webHidden/>
+              </w:rPr>
+              <w:tab/>
+            </w:r>
+            <w:r>
+              <w:rPr>
+                <w:noProof/>
+                <w:webHidden/>
+              </w:rPr>
+              <w:fldChar w:fldCharType="begin"/>
+            </w:r>
+            <w:r>
+              <w:rPr>
+                <w:noProof/>
+                <w:webHidden/>
+              </w:rPr>
+              <w:instrText xml:space="preserve"> PAGEREF _Toc155092736 \h </w:instrText>
+            </w:r>
+            <w:r>
+              <w:rPr>
+                <w:noProof/>
+                <w:webHidden/>
+              </w:rPr>
+            </w:r>
+            <w:r>
+              <w:rPr>
+                <w:noProof/>
+                <w:webHidden/>
+              </w:rPr>
+              <w:fldChar w:fldCharType="separate"/>
+            </w:r>
+            <w:r>
+              <w:rPr>
+                <w:noProof/>
+                <w:webHidden/>
+              </w:rPr>
+              <w:t>6</w:t>
+            </w:r>
+            <w:r>
+              <w:rPr>
+                <w:noProof/>
+                <w:webHidden/>
+              </w:rPr>
+              <w:fldChar w:fldCharType="end"/>
+            </w:r>
+          </w:hyperlink>
+        </w:p>
+        <w:p>
+          <w:pPr>
+            <w:pStyle w:val="TOC2"/>
+            <w:tabs>
+              <w:tab w:val="left" w:pos="960"/>
+              <w:tab w:val="right" w:leader="dot" w:pos="9350"/>
+            </w:tabs>
+            <w:rPr>
+              <w:rFonts w:eastAsiaTheme="minorEastAsia" w:cstheme="minorBidi"/>
+              <w:b w:val="0"/>
+              <w:bCs w:val="0"/>
+              <w:noProof/>
+              <w:kern w:val="2"/>
+              <w:sz w:val="24"/>
+              <w:szCs w:val="24"/>
+              <w14:ligatures w14:val="standardContextual"/>
+            </w:rPr>
+          </w:pPr>
+          <w:hyperlink w:anchor="_Toc155092737" w:history="1">
+            <w:r>
+              <w:rPr>
+                <w:rStyle w:val="Hyperlink"/>
+                <w:noProof/>
+              </w:rPr>
+              <w:t>2.2</w:t>
+            </w:r>
+            <w:r>
+              <w:rPr>
+                <w:rFonts w:eastAsiaTheme="minorEastAsia" w:cstheme="minorBidi"/>
+                <w:b w:val="0"/>
+                <w:bCs w:val="0"/>
+                <w:noProof/>
+                <w:kern w:val="2"/>
+                <w:sz w:val="24"/>
+                <w:szCs w:val="24"/>
+                <w14:ligatures w14:val="standardContextual"/>
+              </w:rPr>
+              <w:tab/>
+            </w:r>
+            <w:r>
+              <w:rPr>
+                <w:rStyle w:val="Hyperlink"/>
+                <w:noProof/>
+              </w:rPr>
+              <w:t>AWS EKS</w:t>
+            </w:r>
+            <w:r>
+              <w:rPr>
+                <w:noProof/>
+                <w:webHidden/>
+              </w:rPr>
+              <w:tab/>
+            </w:r>
+            <w:r>
+              <w:rPr>
+                <w:noProof/>
+                <w:webHidden/>
+              </w:rPr>
+              <w:fldChar w:fldCharType="begin"/>
+            </w:r>
+            <w:r>
+              <w:rPr>
+                <w:noProof/>
+                <w:webHidden/>
+              </w:rPr>
+              <w:instrText xml:space="preserve"> PAGEREF _Toc155092737 \h </w:instrText>
+            </w:r>
+            <w:r>
+              <w:rPr>
+                <w:noProof/>
+                <w:webHidden/>
+              </w:rPr>
+            </w:r>
+            <w:r>
+              <w:rPr>
+                <w:noProof/>
+                <w:webHidden/>
+              </w:rPr>
+              <w:fldChar w:fldCharType="separate"/>
+            </w:r>
+            <w:r>
+              <w:rPr>
+                <w:noProof/>
+                <w:webHidden/>
+              </w:rPr>
+              <w:t>6</w:t>
+            </w:r>
+            <w:r>
+              <w:rPr>
+                <w:noProof/>
+                <w:webHidden/>
+              </w:rPr>
+              <w:fldChar w:fldCharType="end"/>
+            </w:r>
+          </w:hyperlink>
+        </w:p>
+        <w:p>
+          <w:pPr>
+            <w:pStyle w:val="TOC3"/>
+            <w:tabs>
+              <w:tab w:val="left" w:pos="1200"/>
+              <w:tab w:val="right" w:leader="dot" w:pos="9350"/>
+            </w:tabs>
+            <w:rPr>
+              <w:rFonts w:eastAsiaTheme="minorEastAsia" w:cstheme="minorBidi"/>
+              <w:noProof/>
+              <w:kern w:val="2"/>
+              <w:sz w:val="24"/>
+              <w:szCs w:val="24"/>
+              <w14:ligatures w14:val="standardContextual"/>
+            </w:rPr>
+          </w:pPr>
+          <w:hyperlink w:anchor="_Toc155092738" w:history="1">
+            <w:r>
+              <w:rPr>
+                <w:rStyle w:val="Hyperlink"/>
+                <w:noProof/>
+              </w:rPr>
+              <w:t>2.2.1</w:t>
+            </w:r>
+            <w:r>
+              <w:rPr>
+                <w:rFonts w:eastAsiaTheme="minorEastAsia" w:cstheme="minorBidi"/>
+                <w:noProof/>
+                <w:kern w:val="2"/>
+                <w:sz w:val="24"/>
+                <w:szCs w:val="24"/>
+                <w14:ligatures w14:val="standardContextual"/>
+              </w:rPr>
+              <w:tab/>
+            </w:r>
+            <w:r>
+              <w:rPr>
+                <w:rStyle w:val="Hyperlink"/>
+                <w:noProof/>
+              </w:rPr>
+              <w:t>Creating the Cluster</w:t>
+            </w:r>
+            <w:r>
+              <w:rPr>
+                <w:noProof/>
+                <w:webHidden/>
+              </w:rPr>
+              <w:tab/>
+            </w:r>
+            <w:r>
+              <w:rPr>
+                <w:noProof/>
+                <w:webHidden/>
+              </w:rPr>
+              <w:fldChar w:fldCharType="begin"/>
+            </w:r>
+            <w:r>
+              <w:rPr>
+                <w:noProof/>
+                <w:webHidden/>
+              </w:rPr>
+              <w:instrText xml:space="preserve"> PAGEREF _Toc155092738 \h </w:instrText>
+            </w:r>
+            <w:r>
+              <w:rPr>
+                <w:noProof/>
+                <w:webHidden/>
+              </w:rPr>
+            </w:r>
+            <w:r>
+              <w:rPr>
+                <w:noProof/>
+                <w:webHidden/>
+              </w:rPr>
+              <w:fldChar w:fldCharType="separate"/>
+            </w:r>
+            <w:r>
+              <w:rPr>
+                <w:noProof/>
+                <w:webHidden/>
+              </w:rPr>
+              <w:t>6</w:t>
+            </w:r>
+            <w:r>
+              <w:rPr>
+                <w:noProof/>
+                <w:webHidden/>
+              </w:rPr>
+              <w:fldChar w:fldCharType="end"/>
+            </w:r>
+          </w:hyperlink>
+        </w:p>
+        <w:p>
+          <w:pPr>
+            <w:pStyle w:val="TOC2"/>
+            <w:tabs>
+              <w:tab w:val="left" w:pos="960"/>
+              <w:tab w:val="right" w:leader="dot" w:pos="9350"/>
+            </w:tabs>
+            <w:rPr>
+              <w:rFonts w:eastAsiaTheme="minorEastAsia" w:cstheme="minorBidi"/>
+              <w:b w:val="0"/>
+              <w:bCs w:val="0"/>
+              <w:noProof/>
+              <w:kern w:val="2"/>
+              <w:sz w:val="24"/>
+              <w:szCs w:val="24"/>
+              <w14:ligatures w14:val="standardContextual"/>
+            </w:rPr>
+          </w:pPr>
+          <w:hyperlink w:anchor="_Toc155092739" w:history="1">
+            <w:r>
+              <w:rPr>
+                <w:rStyle w:val="Hyperlink"/>
+                <w:noProof/>
+              </w:rPr>
+              <w:t>2.3</w:t>
+            </w:r>
+            <w:r>
+              <w:rPr>
+                <w:rFonts w:eastAsiaTheme="minorEastAsia" w:cstheme="minorBidi"/>
+                <w:b w:val="0"/>
+                <w:bCs w:val="0"/>
+                <w:noProof/>
+                <w:kern w:val="2"/>
+                <w:sz w:val="24"/>
+                <w:szCs w:val="24"/>
+                <w14:ligatures w14:val="standardContextual"/>
+              </w:rPr>
+              <w:tab/>
+            </w:r>
+            <w:r>
+              <w:rPr>
+                <w:rStyle w:val="Hyperlink"/>
+                <w:noProof/>
+              </w:rPr>
+              <w:t>Microsoft Azure (Azure Container Service)</w:t>
+            </w:r>
+            <w:r>
+              <w:rPr>
+                <w:noProof/>
+                <w:webHidden/>
+              </w:rPr>
+              <w:tab/>
+            </w:r>
+            <w:r>
+              <w:rPr>
+                <w:noProof/>
+                <w:webHidden/>
+              </w:rPr>
+              <w:fldChar w:fldCharType="begin"/>
+            </w:r>
+            <w:r>
+              <w:rPr>
+                <w:noProof/>
+                <w:webHidden/>
+              </w:rPr>
+              <w:instrText xml:space="preserve"> PAGEREF _Toc155092739 \h </w:instrText>
+            </w:r>
+            <w:r>
+              <w:rPr>
+                <w:noProof/>
+                <w:webHidden/>
+              </w:rPr>
+            </w:r>
+            <w:r>
+              <w:rPr>
+                <w:noProof/>
+                <w:webHidden/>
+              </w:rPr>
+              <w:fldChar w:fldCharType="separate"/>
+            </w:r>
+            <w:r>
+              <w:rPr>
+                <w:noProof/>
+                <w:webHidden/>
+              </w:rPr>
+              <w:t>6</w:t>
+            </w:r>
+            <w:r>
+              <w:rPr>
+                <w:noProof/>
+                <w:webHidden/>
+              </w:rPr>
+              <w:fldChar w:fldCharType="end"/>
+            </w:r>
+          </w:hyperlink>
+        </w:p>
+        <w:p>
+          <w:pPr>
+            <w:pStyle w:val="TOC3"/>
+            <w:tabs>
+              <w:tab w:val="left" w:pos="1200"/>
+              <w:tab w:val="right" w:leader="dot" w:pos="9350"/>
+            </w:tabs>
+            <w:rPr>
+              <w:rFonts w:eastAsiaTheme="minorEastAsia" w:cstheme="minorBidi"/>
+              <w:noProof/>
+              <w:kern w:val="2"/>
+              <w:sz w:val="24"/>
+              <w:szCs w:val="24"/>
+              <w14:ligatures w14:val="standardContextual"/>
+            </w:rPr>
+          </w:pPr>
+          <w:hyperlink w:anchor="_Toc155092740" w:history="1">
+            <w:r>
+              <w:rPr>
+                <w:rStyle w:val="Hyperlink"/>
+                <w:noProof/>
+              </w:rPr>
+              <w:t>2.3.1</w:t>
+            </w:r>
+            <w:r>
+              <w:rPr>
+                <w:rFonts w:eastAsiaTheme="minorEastAsia" w:cstheme="minorBidi"/>
+                <w:noProof/>
+                <w:kern w:val="2"/>
+                <w:sz w:val="24"/>
+                <w:szCs w:val="24"/>
+                <w14:ligatures w14:val="standardContextual"/>
+              </w:rPr>
+              <w:tab/>
+            </w:r>
+            <w:r>
+              <w:rPr>
+                <w:rStyle w:val="Hyperlink"/>
+                <w:noProof/>
+              </w:rPr>
+              <w:t>kubectl</w:t>
+            </w:r>
+            <w:r>
+              <w:rPr>
+                <w:noProof/>
+                <w:webHidden/>
+              </w:rPr>
+              <w:tab/>
+            </w:r>
+            <w:r>
+              <w:rPr>
+                <w:noProof/>
+                <w:webHidden/>
+              </w:rPr>
+              <w:fldChar w:fldCharType="begin"/>
+            </w:r>
+            <w:r>
+              <w:rPr>
+                <w:noProof/>
+                <w:webHidden/>
+              </w:rPr>
+              <w:instrText xml:space="preserve"> PAGEREF _Toc155092740 \h </w:instrText>
+            </w:r>
+            <w:r>
+              <w:rPr>
+                <w:noProof/>
+                <w:webHidden/>
+              </w:rPr>
+            </w:r>
+            <w:r>
+              <w:rPr>
+                <w:noProof/>
+                <w:webHidden/>
+              </w:rPr>
+              <w:fldChar w:fldCharType="separate"/>
+            </w:r>
+            <w:r>
+              <w:rPr>
+                <w:noProof/>
+                <w:webHidden/>
+              </w:rPr>
+              <w:t>7</w:t>
             </w:r>
             <w:r>
               <w:rPr>
@@ -700,13 +2104,14 @@
         </w:tabs>
         <w:ind w:left="0" w:firstLine="0"/>
       </w:pPr>
-      <w:bookmarkStart w:id="0" w:name="_Toc154764453"/>
+      <w:bookmarkStart w:id="0" w:name="_Toc155092720"/>
       <w:r>
         <w:lastRenderedPageBreak/>
         <w:t>Introduction</w:t>
       </w:r>
       <w:bookmarkEnd w:id="0"/>
     </w:p>
+    <w:p/>
     <w:p/>
     <w:p>
       <w:pPr>
@@ -717,7 +2122,7 @@
         </w:tabs>
         <w:ind w:left="0" w:firstLine="0"/>
       </w:pPr>
-      <w:bookmarkStart w:id="1" w:name="_Toc154764454"/>
+      <w:bookmarkStart w:id="1" w:name="_Toc155092721"/>
       <w:r>
         <w:t>Core Concepts</w:t>
       </w:r>
@@ -726,7 +2131,7 @@
     <w:p/>
     <w:p>
       <w:r>
-        <w:t>Operation Concepts</w:t>
+        <w:t>Components</w:t>
       </w:r>
     </w:p>
     <w:p>
@@ -734,11 +2139,11 @@
         <w:pStyle w:val="ListParagraph"/>
         <w:numPr>
           <w:ilvl w:val="0"/>
-          <w:numId w:val="10"/>
+          <w:numId w:val="14"/>
         </w:numPr>
       </w:pPr>
       <w:r>
-        <w:t>Pods</w:t>
+        <w:t>Controller Manager</w:t>
       </w:r>
     </w:p>
     <w:p>
@@ -746,11 +2151,11 @@
         <w:pStyle w:val="ListParagraph"/>
         <w:numPr>
           <w:ilvl w:val="0"/>
-          <w:numId w:val="10"/>
+          <w:numId w:val="14"/>
         </w:numPr>
       </w:pPr>
       <w:r>
-        <w:t>Services</w:t>
+        <w:t>Scheduler</w:t>
       </w:r>
     </w:p>
     <w:p>
@@ -758,11 +2163,16 @@
         <w:pStyle w:val="ListParagraph"/>
         <w:numPr>
           <w:ilvl w:val="0"/>
-          <w:numId w:val="10"/>
+          <w:numId w:val="14"/>
         </w:numPr>
       </w:pPr>
-      <w:r>
-        <w:t>Namespaces</w:t>
+      <w:proofErr w:type="spellStart"/>
+      <w:r>
+        <w:t>etcd</w:t>
+      </w:r>
+      <w:proofErr w:type="spellEnd"/>
+      <w:r>
+        <w:t xml:space="preserve"> server</w:t>
       </w:r>
     </w:p>
     <w:p>
@@ -770,17 +2180,35 @@
         <w:pStyle w:val="ListParagraph"/>
         <w:numPr>
           <w:ilvl w:val="0"/>
-          <w:numId w:val="10"/>
+          <w:numId w:val="14"/>
         </w:numPr>
       </w:pPr>
       <w:r>
-        <w:t>Ingress</w:t>
-      </w:r>
-    </w:p>
-    <w:p/>
-    <w:p>
-      <w:r>
-        <w:t>Managing Kubernetes</w:t>
+        <w:t>Cluster Nodes</w:t>
+      </w:r>
+    </w:p>
+    <w:p>
+      <w:pPr>
+        <w:pStyle w:val="ListParagraph"/>
+        <w:numPr>
+          <w:ilvl w:val="1"/>
+          <w:numId w:val="14"/>
+        </w:numPr>
+      </w:pPr>
+      <w:r>
+        <w:t>Master Nodes</w:t>
+      </w:r>
+    </w:p>
+    <w:p>
+      <w:pPr>
+        <w:pStyle w:val="ListParagraph"/>
+        <w:numPr>
+          <w:ilvl w:val="1"/>
+          <w:numId w:val="14"/>
+        </w:numPr>
+      </w:pPr>
+      <w:r>
+        <w:t>Worker Nodes</w:t>
       </w:r>
     </w:p>
     <w:p>
@@ -788,34 +2216,50 @@
         <w:pStyle w:val="ListParagraph"/>
         <w:numPr>
           <w:ilvl w:val="0"/>
-          <w:numId w:val="9"/>
+          <w:numId w:val="14"/>
         </w:numPr>
       </w:pPr>
-      <w:proofErr w:type="spellStart"/>
-      <w:r>
-        <w:t>KaaS</w:t>
-      </w:r>
-      <w:proofErr w:type="spellEnd"/>
+      <w:r>
+        <w:t>Pods</w:t>
+      </w:r>
     </w:p>
     <w:p>
       <w:pPr>
         <w:pStyle w:val="ListParagraph"/>
         <w:numPr>
           <w:ilvl w:val="0"/>
-          <w:numId w:val="9"/>
+          <w:numId w:val="14"/>
         </w:numPr>
       </w:pPr>
       <w:r>
-        <w:t>Self-Managed Kubernetes</w:t>
+        <w:t>Namespaces</w:t>
+      </w:r>
+    </w:p>
+    <w:p>
+      <w:pPr>
+        <w:pStyle w:val="ListParagraph"/>
+        <w:numPr>
+          <w:ilvl w:val="0"/>
+          <w:numId w:val="14"/>
+        </w:numPr>
+      </w:pPr>
+      <w:r>
+        <w:t>Kubernetes Proxy</w:t>
+      </w:r>
+    </w:p>
+    <w:p>
+      <w:pPr>
+        <w:pStyle w:val="ListParagraph"/>
+        <w:numPr>
+          <w:ilvl w:val="0"/>
+          <w:numId w:val="14"/>
+        </w:numPr>
+      </w:pPr>
+      <w:r>
+        <w:t>Kubernetes DNS</w:t>
       </w:r>
     </w:p>
     <w:p/>
-    <w:p/>
-    <w:p>
-      <w:r>
-        <w:t>Application Container Images</w:t>
-      </w:r>
-    </w:p>
     <w:p>
       <w:pPr>
         <w:pStyle w:val="Heading3"/>
@@ -825,11 +2269,14 @@
         </w:tabs>
         <w:ind w:left="0" w:firstLine="0"/>
       </w:pPr>
-      <w:bookmarkStart w:id="2" w:name="_Toc154764455"/>
-      <w:r>
-        <w:t>Pods</w:t>
+      <w:bookmarkStart w:id="2" w:name="_Toc155092722"/>
+      <w:r>
+        <w:t>Controller Manager</w:t>
       </w:r>
       <w:bookmarkEnd w:id="2"/>
+      <w:r>
+        <w:t xml:space="preserve"> </w:t>
+      </w:r>
     </w:p>
     <w:p/>
     <w:p>
@@ -841,11 +2288,14 @@
         </w:tabs>
         <w:ind w:left="0" w:firstLine="0"/>
       </w:pPr>
-      <w:bookmarkStart w:id="3" w:name="_Toc154764456"/>
-      <w:r>
-        <w:t>Services</w:t>
+      <w:bookmarkStart w:id="3" w:name="_Toc155092723"/>
+      <w:r>
+        <w:t>Scheduler</w:t>
       </w:r>
       <w:bookmarkEnd w:id="3"/>
+      <w:r>
+        <w:t xml:space="preserve"> </w:t>
+      </w:r>
     </w:p>
     <w:p/>
     <w:p>
@@ -857,9 +2307,14 @@
         </w:tabs>
         <w:ind w:left="0" w:firstLine="0"/>
       </w:pPr>
-      <w:bookmarkStart w:id="4" w:name="_Toc154764457"/>
-      <w:r>
-        <w:t>Namespaces</w:t>
+      <w:bookmarkStart w:id="4" w:name="_Toc155092724"/>
+      <w:proofErr w:type="spellStart"/>
+      <w:r>
+        <w:t>Etcd</w:t>
+      </w:r>
+      <w:proofErr w:type="spellEnd"/>
+      <w:r>
+        <w:t xml:space="preserve"> server</w:t>
       </w:r>
       <w:bookmarkEnd w:id="4"/>
     </w:p>
@@ -873,16 +2328,2030 @@
         </w:tabs>
         <w:ind w:left="0" w:firstLine="0"/>
       </w:pPr>
-      <w:bookmarkStart w:id="5" w:name="_Toc154764458"/>
+      <w:bookmarkStart w:id="5" w:name="_Toc155092725"/>
+      <w:r>
+        <w:t>Cluster Nodes</w:t>
+      </w:r>
+      <w:bookmarkEnd w:id="5"/>
+    </w:p>
+    <w:p/>
+    <w:p>
+      <w:r>
+        <w:t>Master Nodes</w:t>
+      </w:r>
+    </w:p>
+    <w:p/>
+    <w:p>
+      <w:r>
+        <w:lastRenderedPageBreak/>
+        <w:t>Worker Nodes</w:t>
+      </w:r>
+    </w:p>
+    <w:p>
+      <w:pPr>
+        <w:rPr>
+          <w:rFonts w:hint="eastAsia"/>
+          <w:lang w:eastAsia="zh-CN"/>
+        </w:rPr>
+      </w:pPr>
+    </w:p>
+    <w:p>
+      <w:pPr>
+        <w:pStyle w:val="Heading3"/>
+        <w:tabs>
+          <w:tab w:val="clear" w:pos="-360"/>
+          <w:tab w:val="num" w:pos="720"/>
+        </w:tabs>
+        <w:ind w:left="0" w:firstLine="0"/>
+      </w:pPr>
+      <w:bookmarkStart w:id="6" w:name="_Toc155092726"/>
+      <w:r>
+        <w:t>Pods</w:t>
+      </w:r>
+      <w:bookmarkEnd w:id="6"/>
+    </w:p>
+    <w:p>
+      <w:r>
+        <w:t>Resources</w:t>
+      </w:r>
+    </w:p>
+    <w:p>
+      <w:r>
+        <w:t>Requests</w:t>
+      </w:r>
+    </w:p>
+    <w:p>
+      <w:r>
+        <w:t xml:space="preserve">Limits – maximum </w:t>
+      </w:r>
+      <w:proofErr w:type="gramStart"/>
+      <w:r>
+        <w:t>amount</w:t>
+      </w:r>
+      <w:proofErr w:type="gramEnd"/>
+      <w:r>
+        <w:t xml:space="preserve"> of resources that a pod can consume</w:t>
+      </w:r>
+    </w:p>
+    <w:p/>
+    <w:p/>
+    <w:p/>
+    <w:p>
+      <w:r>
+        <w:t>Operation Concepts</w:t>
+      </w:r>
+    </w:p>
+    <w:p>
+      <w:pPr>
+        <w:pStyle w:val="ListParagraph"/>
+        <w:numPr>
+          <w:ilvl w:val="0"/>
+          <w:numId w:val="10"/>
+        </w:numPr>
+      </w:pPr>
+      <w:r>
+        <w:t>Pods</w:t>
+      </w:r>
+    </w:p>
+    <w:p>
+      <w:pPr>
+        <w:pStyle w:val="ListParagraph"/>
+        <w:numPr>
+          <w:ilvl w:val="0"/>
+          <w:numId w:val="10"/>
+        </w:numPr>
+      </w:pPr>
+      <w:proofErr w:type="spellStart"/>
+      <w:r>
+        <w:t>ReplicaSets</w:t>
+      </w:r>
+      <w:proofErr w:type="spellEnd"/>
+    </w:p>
+    <w:p>
+      <w:pPr>
+        <w:pStyle w:val="ListParagraph"/>
+        <w:numPr>
+          <w:ilvl w:val="0"/>
+          <w:numId w:val="10"/>
+        </w:numPr>
+      </w:pPr>
+      <w:r>
+        <w:t>Services</w:t>
+      </w:r>
+    </w:p>
+    <w:p>
+      <w:pPr>
+        <w:pStyle w:val="ListParagraph"/>
+        <w:numPr>
+          <w:ilvl w:val="0"/>
+          <w:numId w:val="10"/>
+        </w:numPr>
+      </w:pPr>
+      <w:r>
+        <w:t>Namespaces</w:t>
+      </w:r>
+    </w:p>
+    <w:p>
+      <w:pPr>
+        <w:pStyle w:val="ListParagraph"/>
+        <w:numPr>
+          <w:ilvl w:val="0"/>
+          <w:numId w:val="10"/>
+        </w:numPr>
+      </w:pPr>
       <w:r>
         <w:t>Ingress</w:t>
       </w:r>
-      <w:bookmarkEnd w:id="5"/>
+    </w:p>
+    <w:p/>
+    <w:p>
+      <w:pPr>
+        <w:pStyle w:val="Heading3"/>
+        <w:tabs>
+          <w:tab w:val="clear" w:pos="-360"/>
+          <w:tab w:val="num" w:pos="720"/>
+        </w:tabs>
+        <w:ind w:left="0" w:firstLine="0"/>
+      </w:pPr>
+      <w:bookmarkStart w:id="7" w:name="_Toc155092727"/>
+      <w:r>
+        <w:t>Pods</w:t>
+      </w:r>
+      <w:bookmarkEnd w:id="7"/>
+    </w:p>
+    <w:p/>
+    <w:p>
+      <w:pPr>
+        <w:pStyle w:val="Heading3"/>
+        <w:tabs>
+          <w:tab w:val="clear" w:pos="-360"/>
+          <w:tab w:val="num" w:pos="720"/>
+        </w:tabs>
+        <w:ind w:left="0" w:firstLine="0"/>
+      </w:pPr>
+      <w:bookmarkStart w:id="8" w:name="_Toc155092728"/>
+      <w:r>
+        <w:t>Services</w:t>
+      </w:r>
+      <w:bookmarkEnd w:id="8"/>
+    </w:p>
+    <w:p/>
+    <w:p>
+      <w:pPr>
+        <w:pStyle w:val="Heading3"/>
+        <w:tabs>
+          <w:tab w:val="clear" w:pos="-360"/>
+          <w:tab w:val="num" w:pos="720"/>
+        </w:tabs>
+        <w:ind w:left="0" w:firstLine="0"/>
+      </w:pPr>
+      <w:bookmarkStart w:id="9" w:name="_Toc155092729"/>
+      <w:r>
+        <w:t>Namespaces</w:t>
+      </w:r>
+      <w:bookmarkEnd w:id="9"/>
+    </w:p>
+    <w:p/>
+    <w:p>
+      <w:pPr>
+        <w:pStyle w:val="Heading3"/>
+        <w:tabs>
+          <w:tab w:val="clear" w:pos="-360"/>
+          <w:tab w:val="num" w:pos="720"/>
+        </w:tabs>
+        <w:ind w:left="0" w:firstLine="0"/>
+      </w:pPr>
+      <w:bookmarkStart w:id="10" w:name="_Toc155092730"/>
+      <w:r>
+        <w:t>Ingress</w:t>
+      </w:r>
+      <w:bookmarkEnd w:id="10"/>
+    </w:p>
+    <w:p/>
+    <w:p/>
+    <w:p>
+      <w:r>
+        <w:t>Managing Kubernetes</w:t>
+      </w:r>
+    </w:p>
+    <w:p>
+      <w:pPr>
+        <w:pStyle w:val="ListParagraph"/>
+        <w:numPr>
+          <w:ilvl w:val="0"/>
+          <w:numId w:val="9"/>
+        </w:numPr>
+      </w:pPr>
+      <w:proofErr w:type="spellStart"/>
+      <w:r>
+        <w:t>KaaS</w:t>
+      </w:r>
+      <w:proofErr w:type="spellEnd"/>
+    </w:p>
+    <w:p>
+      <w:pPr>
+        <w:pStyle w:val="ListParagraph"/>
+        <w:numPr>
+          <w:ilvl w:val="0"/>
+          <w:numId w:val="9"/>
+        </w:numPr>
+      </w:pPr>
+      <w:r>
+        <w:lastRenderedPageBreak/>
+        <w:t>Self-Managed Kubernetes</w:t>
+      </w:r>
+    </w:p>
+    <w:p/>
+    <w:p>
+      <w:r>
+        <w:t>Containerization</w:t>
+      </w:r>
+    </w:p>
+    <w:p>
+      <w:pPr>
+        <w:pStyle w:val="ListParagraph"/>
+        <w:numPr>
+          <w:ilvl w:val="0"/>
+          <w:numId w:val="11"/>
+        </w:numPr>
+      </w:pPr>
+      <w:r>
+        <w:t>Container Types</w:t>
+      </w:r>
+    </w:p>
+    <w:p>
+      <w:pPr>
+        <w:pStyle w:val="ListParagraph"/>
+        <w:numPr>
+          <w:ilvl w:val="1"/>
+          <w:numId w:val="11"/>
+        </w:numPr>
+      </w:pPr>
+      <w:r>
+        <w:t>System Containers</w:t>
+      </w:r>
+    </w:p>
+    <w:p>
+      <w:pPr>
+        <w:pStyle w:val="ListParagraph"/>
+        <w:numPr>
+          <w:ilvl w:val="1"/>
+          <w:numId w:val="11"/>
+        </w:numPr>
+      </w:pPr>
+      <w:r>
+        <w:t>Application Container Images</w:t>
+      </w:r>
+    </w:p>
+    <w:p>
+      <w:pPr>
+        <w:pStyle w:val="ListParagraph"/>
+        <w:numPr>
+          <w:ilvl w:val="0"/>
+          <w:numId w:val="11"/>
+        </w:numPr>
+      </w:pPr>
+      <w:r>
+        <w:t>Container Formats</w:t>
+      </w:r>
+    </w:p>
+    <w:p>
+      <w:pPr>
+        <w:pStyle w:val="ListParagraph"/>
+        <w:numPr>
+          <w:ilvl w:val="1"/>
+          <w:numId w:val="11"/>
+        </w:numPr>
+      </w:pPr>
+      <w:r>
+        <w:t>Docker Image Format</w:t>
+      </w:r>
+    </w:p>
+    <w:p>
+      <w:pPr>
+        <w:pStyle w:val="ListParagraph"/>
+        <w:numPr>
+          <w:ilvl w:val="1"/>
+          <w:numId w:val="11"/>
+        </w:numPr>
+      </w:pPr>
+      <w:r>
+        <w:t>Open Container Initiative (OCI)</w:t>
+      </w:r>
+    </w:p>
+    <w:p>
+      <w:pPr>
+        <w:pStyle w:val="ListParagraph"/>
+        <w:numPr>
+          <w:ilvl w:val="0"/>
+          <w:numId w:val="11"/>
+        </w:numPr>
+      </w:pPr>
+      <w:r>
+        <w:t>Other Container related topics</w:t>
+      </w:r>
+    </w:p>
+    <w:p>
+      <w:pPr>
+        <w:pStyle w:val="ListParagraph"/>
+        <w:numPr>
+          <w:ilvl w:val="1"/>
+          <w:numId w:val="11"/>
+        </w:numPr>
+      </w:pPr>
+      <w:r>
+        <w:t>Container Layering</w:t>
+      </w:r>
+    </w:p>
+    <w:p/>
+    <w:p>
+      <w:pPr>
+        <w:pStyle w:val="Heading2"/>
+        <w:tabs>
+          <w:tab w:val="clear" w:pos="-504"/>
+          <w:tab w:val="num" w:pos="540"/>
+        </w:tabs>
+        <w:ind w:left="0" w:firstLine="0"/>
+      </w:pPr>
+      <w:bookmarkStart w:id="11" w:name="_Toc155092731"/>
+      <w:r>
+        <w:t>Deployments</w:t>
+      </w:r>
+      <w:bookmarkEnd w:id="11"/>
+    </w:p>
+    <w:p/>
+    <w:p>
+      <w:pPr>
+        <w:pStyle w:val="ListParagraph"/>
+        <w:numPr>
+          <w:ilvl w:val="0"/>
+          <w:numId w:val="12"/>
+        </w:numPr>
+      </w:pPr>
+      <w:proofErr w:type="spellStart"/>
+      <w:r>
+        <w:t>Minikube</w:t>
+      </w:r>
+      <w:proofErr w:type="spellEnd"/>
+    </w:p>
+    <w:p>
+      <w:pPr>
+        <w:pStyle w:val="ListParagraph"/>
+        <w:numPr>
+          <w:ilvl w:val="0"/>
+          <w:numId w:val="12"/>
+        </w:numPr>
+      </w:pPr>
+      <w:proofErr w:type="spellStart"/>
+      <w:r>
+        <w:t>Kubeadm</w:t>
+      </w:r>
+      <w:proofErr w:type="spellEnd"/>
+    </w:p>
+    <w:p>
+      <w:pPr>
+        <w:pStyle w:val="ListParagraph"/>
+        <w:numPr>
+          <w:ilvl w:val="0"/>
+          <w:numId w:val="12"/>
+        </w:numPr>
+      </w:pPr>
+      <w:r>
+        <w:t>Kind (</w:t>
+      </w:r>
+      <w:r>
+        <w:t>Docker-in-Docker Cluster</w:t>
+      </w:r>
+      <w:r>
+        <w:t>)</w:t>
+      </w:r>
+    </w:p>
+    <w:p>
+      <w:pPr>
+        <w:pStyle w:val="ListParagraph"/>
+        <w:numPr>
+          <w:ilvl w:val="0"/>
+          <w:numId w:val="12"/>
+        </w:numPr>
+      </w:pPr>
+      <w:r>
+        <w:t xml:space="preserve">Cloud based </w:t>
+      </w:r>
+      <w:proofErr w:type="gramStart"/>
+      <w:r>
+        <w:t>Clusters</w:t>
+      </w:r>
+      <w:proofErr w:type="gramEnd"/>
+    </w:p>
+    <w:p>
+      <w:pPr>
+        <w:pStyle w:val="ListParagraph"/>
+        <w:numPr>
+          <w:ilvl w:val="1"/>
+          <w:numId w:val="12"/>
+        </w:numPr>
+      </w:pPr>
+      <w:r>
+        <w:t>Google Cloud Platform</w:t>
+      </w:r>
+      <w:r>
+        <w:t xml:space="preserve"> (Google Kubernetes Engine)</w:t>
+      </w:r>
+    </w:p>
+    <w:p>
+      <w:pPr>
+        <w:pStyle w:val="ListParagraph"/>
+        <w:numPr>
+          <w:ilvl w:val="1"/>
+          <w:numId w:val="12"/>
+        </w:numPr>
+      </w:pPr>
+      <w:r>
+        <w:t>AWS</w:t>
+      </w:r>
+      <w:r>
+        <w:t xml:space="preserve"> (Elastic Kubernetes Service)</w:t>
+      </w:r>
+    </w:p>
+    <w:p>
+      <w:pPr>
+        <w:pStyle w:val="ListParagraph"/>
+        <w:numPr>
+          <w:ilvl w:val="1"/>
+          <w:numId w:val="12"/>
+        </w:numPr>
+      </w:pPr>
+      <w:r>
+        <w:t>Microsoft Azure</w:t>
+      </w:r>
+      <w:r>
+        <w:t xml:space="preserve"> (Azure Container Service)</w:t>
+      </w:r>
+    </w:p>
+    <w:p/>
+    <w:p>
+      <w:pPr>
+        <w:pStyle w:val="Heading3"/>
+        <w:tabs>
+          <w:tab w:val="clear" w:pos="-360"/>
+          <w:tab w:val="num" w:pos="630"/>
+        </w:tabs>
+        <w:ind w:left="0" w:firstLine="0"/>
+      </w:pPr>
+      <w:bookmarkStart w:id="12" w:name="_Toc155092732"/>
+      <w:proofErr w:type="spellStart"/>
+      <w:r>
+        <w:t>Minikube</w:t>
+      </w:r>
+      <w:bookmarkEnd w:id="12"/>
+      <w:proofErr w:type="spellEnd"/>
+    </w:p>
+    <w:p/>
+    <w:p>
+      <w:pPr>
+        <w:pStyle w:val="Heading3"/>
+        <w:tabs>
+          <w:tab w:val="clear" w:pos="-360"/>
+          <w:tab w:val="num" w:pos="630"/>
+        </w:tabs>
+        <w:ind w:left="0" w:firstLine="0"/>
+      </w:pPr>
+      <w:bookmarkStart w:id="13" w:name="_Toc155092733"/>
+      <w:proofErr w:type="spellStart"/>
+      <w:r>
+        <w:t>Kubeadm</w:t>
+      </w:r>
+      <w:bookmarkEnd w:id="13"/>
+      <w:proofErr w:type="spellEnd"/>
+    </w:p>
+    <w:p/>
+    <w:p>
+      <w:pPr>
+        <w:pStyle w:val="Heading3"/>
+        <w:tabs>
+          <w:tab w:val="clear" w:pos="-360"/>
+          <w:tab w:val="num" w:pos="630"/>
+        </w:tabs>
+        <w:ind w:left="0" w:firstLine="0"/>
+      </w:pPr>
+      <w:bookmarkStart w:id="14" w:name="_Toc155092734"/>
+      <w:r>
+        <w:t>Kind</w:t>
+      </w:r>
+      <w:bookmarkEnd w:id="14"/>
     </w:p>
     <w:p/>
     <w:p/>
     <w:p/>
     <w:p/>
+    <w:p>
+      <w:pPr>
+        <w:pStyle w:val="Heading1"/>
+        <w:pageBreakBefore/>
+        <w:tabs>
+          <w:tab w:val="clear" w:pos="-648"/>
+          <w:tab w:val="num" w:pos="360"/>
+        </w:tabs>
+        <w:ind w:left="0" w:firstLine="0"/>
+      </w:pPr>
+      <w:bookmarkStart w:id="15" w:name="_Toc155092735"/>
+      <w:r>
+        <w:lastRenderedPageBreak/>
+        <w:t>Cluster Operations</w:t>
+      </w:r>
+      <w:bookmarkEnd w:id="15"/>
+    </w:p>
+    <w:p/>
+    <w:p>
+      <w:pPr>
+        <w:pStyle w:val="Heading2"/>
+        <w:tabs>
+          <w:tab w:val="clear" w:pos="-504"/>
+          <w:tab w:val="num" w:pos="540"/>
+        </w:tabs>
+        <w:ind w:left="0" w:firstLine="0"/>
+      </w:pPr>
+      <w:bookmarkStart w:id="16" w:name="_Toc155092736"/>
+      <w:r>
+        <w:t>Google Cloud Platform (Google Kubernetes Engine)</w:t>
+      </w:r>
+      <w:bookmarkEnd w:id="16"/>
+    </w:p>
+    <w:p/>
+    <w:p>
+      <w:pPr>
+        <w:pStyle w:val="Heading2"/>
+        <w:tabs>
+          <w:tab w:val="clear" w:pos="-504"/>
+          <w:tab w:val="num" w:pos="540"/>
+        </w:tabs>
+        <w:ind w:left="0" w:firstLine="0"/>
+      </w:pPr>
+      <w:bookmarkStart w:id="17" w:name="_Toc155092737"/>
+      <w:r>
+        <w:t>AWS EKS</w:t>
+      </w:r>
+      <w:bookmarkEnd w:id="17"/>
+    </w:p>
+    <w:p/>
+    <w:p>
+      <w:pPr>
+        <w:pStyle w:val="Heading3"/>
+        <w:tabs>
+          <w:tab w:val="clear" w:pos="-360"/>
+          <w:tab w:val="num" w:pos="720"/>
+        </w:tabs>
+        <w:ind w:left="0" w:firstLine="0"/>
+      </w:pPr>
+      <w:bookmarkStart w:id="18" w:name="_Toc155092738"/>
+      <w:r>
+        <w:t>Creating the Cluster</w:t>
+      </w:r>
+      <w:bookmarkEnd w:id="18"/>
+    </w:p>
+    <w:p/>
+    <w:p>
+      <w:r>
+        <w:rPr>
+          <w:noProof/>
+        </w:rPr>
+        <mc:AlternateContent>
+          <mc:Choice Requires="wps">
+            <w:drawing>
+              <wp:inline distT="0" distB="0" distL="0" distR="0" wp14:anchorId="7BDE3CF7" wp14:editId="5DED19E3">
+                <wp:extent cx="5969000" cy="1828800"/>
+                <wp:effectExtent l="25400" t="25400" r="101600" b="107950"/>
+                <wp:docPr id="4561763" name="Text Box 1"/>
+                <wp:cNvGraphicFramePr/>
+                <a:graphic xmlns:a="http://schemas.openxmlformats.org/drawingml/2006/main">
+                  <a:graphicData uri="http://schemas.microsoft.com/office/word/2010/wordprocessingShape">
+                    <wps:wsp>
+                      <wps:cNvSpPr txBox="1"/>
+                      <wps:spPr>
+                        <a:xfrm>
+                          <a:off x="0" y="0"/>
+                          <a:ext cx="5969000" cy="1828800"/>
+                        </a:xfrm>
+                        <a:prstGeom prst="rect">
+                          <a:avLst/>
+                        </a:prstGeom>
+                        <a:solidFill>
+                          <a:srgbClr val="F9F9FF"/>
+                        </a:solidFill>
+                        <a:ln w="6350">
+                          <a:solidFill>
+                            <a:prstClr val="black"/>
+                          </a:solidFill>
+                        </a:ln>
+                        <a:effectLst>
+                          <a:outerShdw blurRad="50800" dist="48485" dir="2700000" algn="tl" rotWithShape="0">
+                            <a:prstClr val="black">
+                              <a:alpha val="40000"/>
+                            </a:prstClr>
+                          </a:outerShdw>
+                        </a:effectLst>
+                      </wps:spPr>
+                      <wps:txbx>
+                        <w:txbxContent>
+                          <w:p>
+                            <w:pPr>
+                              <w:shd w:val="clear" w:color="auto" w:fill="F8F8FF"/>
+                            </w:pPr>
+                            <w:r>
+                              <w:rPr>
+                                <w:rFonts w:ascii="Courier New" w:hAnsi="Courier New" w:cs="Courier New"/>
+                                <w:color w:val="000000"/>
+                              </w:rPr>
+                              <w:t xml:space="preserve">$ </w:t>
+                            </w:r>
+                            <w:proofErr w:type="spellStart"/>
+                            <w:r>
+                              <w:rPr>
+                                <w:rFonts w:ascii="Courier New" w:hAnsi="Courier New" w:cs="Courier New"/>
+                                <w:color w:val="000000"/>
+                              </w:rPr>
+                              <w:t>eksctl</w:t>
+                            </w:r>
+                            <w:proofErr w:type="spellEnd"/>
+                            <w:r>
+                              <w:rPr>
+                                <w:rFonts w:ascii="Courier New" w:hAnsi="Courier New" w:cs="Courier New"/>
+                                <w:color w:val="000000"/>
+                              </w:rPr>
+                              <w:t xml:space="preserve"> </w:t>
+                            </w:r>
+                            <w:r>
+                              <w:rPr>
+                                <w:rFonts w:ascii="Courier New" w:hAnsi="Courier New" w:cs="Courier New"/>
+                                <w:color w:val="954121"/>
+                              </w:rPr>
+                              <w:t>create</w:t>
+                            </w:r>
+                            <w:r>
+                              <w:rPr>
+                                <w:rFonts w:ascii="Courier New" w:hAnsi="Courier New" w:cs="Courier New"/>
+                                <w:color w:val="000000"/>
+                              </w:rPr>
+                              <w:t xml:space="preserve"> </w:t>
+                            </w:r>
+                            <w:r>
+                              <w:rPr>
+                                <w:rFonts w:ascii="Courier New" w:hAnsi="Courier New" w:cs="Courier New"/>
+                                <w:color w:val="954121"/>
+                              </w:rPr>
+                              <w:t>cluster</w:t>
+                            </w:r>
+                            <w:r>
+                              <w:rPr>
+                                <w:rFonts w:ascii="Courier New" w:hAnsi="Courier New" w:cs="Courier New"/>
+                                <w:color w:val="000000"/>
+                              </w:rPr>
+                              <w:t xml:space="preserve"> –</w:t>
+                            </w:r>
+                            <w:r>
+                              <w:rPr>
+                                <w:rFonts w:ascii="Courier New" w:hAnsi="Courier New" w:cs="Courier New"/>
+                                <w:color w:val="19469D"/>
+                              </w:rPr>
+                              <w:t>name</w:t>
+                            </w:r>
+                            <w:r>
+                              <w:rPr>
+                                <w:rFonts w:ascii="Courier New" w:hAnsi="Courier New" w:cs="Courier New"/>
+                                <w:color w:val="000000"/>
+                              </w:rPr>
+                              <w:t xml:space="preserve"> </w:t>
+                            </w:r>
+                            <w:proofErr w:type="spellStart"/>
+                            <w:r>
+                              <w:rPr>
+                                <w:rFonts w:ascii="Courier New" w:hAnsi="Courier New" w:cs="Courier New"/>
+                                <w:color w:val="000000"/>
+                              </w:rPr>
+                              <w:t>kuar</w:t>
+                            </w:r>
+                            <w:proofErr w:type="spellEnd"/>
+                            <w:r>
+                              <w:rPr>
+                                <w:rFonts w:ascii="Courier New" w:hAnsi="Courier New" w:cs="Courier New"/>
+                                <w:color w:val="000000"/>
+                              </w:rPr>
+                              <w:t>-</w:t>
+                            </w:r>
+                            <w:proofErr w:type="gramStart"/>
+                            <w:r>
+                              <w:rPr>
+                                <w:rFonts w:ascii="Courier New" w:hAnsi="Courier New" w:cs="Courier New"/>
+                                <w:color w:val="954121"/>
+                              </w:rPr>
+                              <w:t>cluster</w:t>
+                            </w:r>
+                            <w:proofErr w:type="gramEnd"/>
+                          </w:p>
+                          <w:p/>
+                        </w:txbxContent>
+                      </wps:txbx>
+                      <wps:bodyPr rot="0" spcFirstLastPara="0" vertOverflow="overflow" horzOverflow="overflow" vert="horz" wrap="square" lIns="91440" tIns="45720" rIns="91440" bIns="45720" numCol="1" spcCol="0" rtlCol="0" fromWordArt="0" anchor="t" anchorCtr="0" forceAA="0" compatLnSpc="1">
+                        <a:prstTxWarp prst="textNoShape">
+                          <a:avLst/>
+                        </a:prstTxWarp>
+                        <a:spAutoFit/>
+                      </wps:bodyPr>
+                    </wps:wsp>
+                  </a:graphicData>
+                </a:graphic>
+              </wp:inline>
+            </w:drawing>
+          </mc:Choice>
+          <mc:Fallback>
+            <w:pict>
+              <v:shapetype w14:anchorId="7BDE3CF7" id="_x0000_t202" coordsize="21600,21600" o:spt="202" path="m,l,21600r21600,l21600,xe">
+                <v:stroke joinstyle="miter"/>
+                <v:path gradientshapeok="t" o:connecttype="rect"/>
+              </v:shapetype>
+              <v:shape id="Text Box 1" o:spid="_x0000_s1026" type="#_x0000_t202" style="width:470pt;height:2in;visibility:visible;mso-wrap-style:square;mso-left-percent:-10001;mso-top-percent:-10001;mso-position-horizontal:absolute;mso-position-horizontal-relative:char;mso-position-vertical:absolute;mso-position-vertical-relative:line;mso-left-percent:-10001;mso-top-percent:-10001;v-text-anchor:top" o:gfxdata="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" fillcolor="#f9f9ff" strokeweight=".5pt">
+                <v:shadow on="t" color="black" opacity="26214f" origin="-.5,-.5" offset=".95233mm,.95233mm"/>
+                <v:textbox style="mso-fit-shape-to-text:t">
+                  <w:txbxContent>
+                    <w:p>
+                      <w:pPr>
+                        <w:shd w:val="clear" w:color="auto" w:fill="F8F8FF"/>
+                      </w:pPr>
+                      <w:r>
+                        <w:rPr>
+                          <w:rFonts w:ascii="Courier New" w:hAnsi="Courier New" w:cs="Courier New"/>
+                          <w:color w:val="000000"/>
+                        </w:rPr>
+                        <w:t xml:space="preserve">$ </w:t>
+                      </w:r>
+                      <w:proofErr w:type="spellStart"/>
+                      <w:r>
+                        <w:rPr>
+                          <w:rFonts w:ascii="Courier New" w:hAnsi="Courier New" w:cs="Courier New"/>
+                          <w:color w:val="000000"/>
+                        </w:rPr>
+                        <w:t>eksctl</w:t>
+                      </w:r>
+                      <w:proofErr w:type="spellEnd"/>
+                      <w:r>
+                        <w:rPr>
+                          <w:rFonts w:ascii="Courier New" w:hAnsi="Courier New" w:cs="Courier New"/>
+                          <w:color w:val="000000"/>
+                        </w:rPr>
+                        <w:t xml:space="preserve"> </w:t>
+                      </w:r>
+                      <w:r>
+                        <w:rPr>
+                          <w:rFonts w:ascii="Courier New" w:hAnsi="Courier New" w:cs="Courier New"/>
+                          <w:color w:val="954121"/>
+                        </w:rPr>
+                        <w:t>create</w:t>
+                      </w:r>
+                      <w:r>
+                        <w:rPr>
+                          <w:rFonts w:ascii="Courier New" w:hAnsi="Courier New" w:cs="Courier New"/>
+                          <w:color w:val="000000"/>
+                        </w:rPr>
+                        <w:t xml:space="preserve"> </w:t>
+                      </w:r>
+                      <w:r>
+                        <w:rPr>
+                          <w:rFonts w:ascii="Courier New" w:hAnsi="Courier New" w:cs="Courier New"/>
+                          <w:color w:val="954121"/>
+                        </w:rPr>
+                        <w:t>cluster</w:t>
+                      </w:r>
+                      <w:r>
+                        <w:rPr>
+                          <w:rFonts w:ascii="Courier New" w:hAnsi="Courier New" w:cs="Courier New"/>
+                          <w:color w:val="000000"/>
+                        </w:rPr>
+                        <w:t xml:space="preserve"> –</w:t>
+                      </w:r>
+                      <w:r>
+                        <w:rPr>
+                          <w:rFonts w:ascii="Courier New" w:hAnsi="Courier New" w:cs="Courier New"/>
+                          <w:color w:val="19469D"/>
+                        </w:rPr>
+                        <w:t>name</w:t>
+                      </w:r>
+                      <w:r>
+                        <w:rPr>
+                          <w:rFonts w:ascii="Courier New" w:hAnsi="Courier New" w:cs="Courier New"/>
+                          <w:color w:val="000000"/>
+                        </w:rPr>
+                        <w:t xml:space="preserve"> </w:t>
+                      </w:r>
+                      <w:proofErr w:type="spellStart"/>
+                      <w:r>
+                        <w:rPr>
+                          <w:rFonts w:ascii="Courier New" w:hAnsi="Courier New" w:cs="Courier New"/>
+                          <w:color w:val="000000"/>
+                        </w:rPr>
+                        <w:t>kuar</w:t>
+                      </w:r>
+                      <w:proofErr w:type="spellEnd"/>
+                      <w:r>
+                        <w:rPr>
+                          <w:rFonts w:ascii="Courier New" w:hAnsi="Courier New" w:cs="Courier New"/>
+                          <w:color w:val="000000"/>
+                        </w:rPr>
+                        <w:t>-</w:t>
+                      </w:r>
+                      <w:proofErr w:type="gramStart"/>
+                      <w:r>
+                        <w:rPr>
+                          <w:rFonts w:ascii="Courier New" w:hAnsi="Courier New" w:cs="Courier New"/>
+                          <w:color w:val="954121"/>
+                        </w:rPr>
+                        <w:t>cluster</w:t>
+                      </w:r>
+                      <w:proofErr w:type="gramEnd"/>
+                    </w:p>
+                    <w:p/>
+                  </w:txbxContent>
+                </v:textbox>
+                <w10:anchorlock/>
+              </v:shape>
+            </w:pict>
+          </mc:Fallback>
+        </mc:AlternateContent>
+      </w:r>
+    </w:p>
+    <w:p/>
+    <w:p>
+      <w:pPr>
+        <w:pStyle w:val="Heading2"/>
+        <w:tabs>
+          <w:tab w:val="clear" w:pos="-504"/>
+          <w:tab w:val="num" w:pos="540"/>
+        </w:tabs>
+        <w:ind w:left="0" w:firstLine="0"/>
+      </w:pPr>
+      <w:bookmarkStart w:id="19" w:name="_Toc155092739"/>
+      <w:r>
+        <w:t>Microsoft Azure (Azure Container Service)</w:t>
+      </w:r>
+      <w:bookmarkEnd w:id="19"/>
+      <w:r>
+        <w:br/>
+      </w:r>
+    </w:p>
+    <w:p>
+      <w:r>
+        <w:rPr>
+          <w:noProof/>
+        </w:rPr>
+        <mc:AlternateContent>
+          <mc:Choice Requires="wps">
+            <w:drawing>
+              <wp:inline distT="0" distB="0" distL="0" distR="0" wp14:anchorId="331E432E" wp14:editId="4C5F20BD">
+                <wp:extent cx="6093298" cy="1676941"/>
+                <wp:effectExtent l="25400" t="25400" r="104775" b="101600"/>
+                <wp:docPr id="1687875013" name="Text Box 1"/>
+                <wp:cNvGraphicFramePr/>
+                <a:graphic xmlns:a="http://schemas.openxmlformats.org/drawingml/2006/main">
+                  <a:graphicData uri="http://schemas.microsoft.com/office/word/2010/wordprocessingShape">
+                    <wps:wsp>
+                      <wps:cNvSpPr txBox="1"/>
+                      <wps:spPr>
+                        <a:xfrm>
+                          <a:off x="0" y="0"/>
+                          <a:ext cx="6093298" cy="1676941"/>
+                        </a:xfrm>
+                        <a:prstGeom prst="rect">
+                          <a:avLst/>
+                        </a:prstGeom>
+                        <a:solidFill>
+                          <a:srgbClr val="F9F9FF"/>
+                        </a:solidFill>
+                        <a:ln w="6350">
+                          <a:solidFill>
+                            <a:schemeClr val="tx1">
+                              <a:lumMod val="75000"/>
+                              <a:lumOff val="25000"/>
+                            </a:schemeClr>
+                          </a:solidFill>
+                        </a:ln>
+                        <a:effectLst>
+                          <a:outerShdw blurRad="50800" dist="50800" dir="2700000" algn="tl" rotWithShape="0">
+                            <a:schemeClr val="tx1">
+                              <a:lumMod val="75000"/>
+                              <a:lumOff val="25000"/>
+                              <a:alpha val="40000"/>
+                            </a:schemeClr>
+                          </a:outerShdw>
+                        </a:effectLst>
+                      </wps:spPr>
+                      <wps:txbx>
+                        <w:txbxContent>
+                          <w:p>
+                            <w:pPr>
+                              <w:shd w:val="clear" w:color="auto" w:fill="F8F8FF"/>
+                            </w:pPr>
+                            <w:proofErr w:type="spellStart"/>
+                            <w:r>
+                              <w:rPr>
+                                <w:rFonts w:ascii="Courier New" w:hAnsi="Courier New" w:cs="Courier New"/>
+                                <w:color w:val="000000"/>
+                              </w:rPr>
+                              <w:t>az</w:t>
+                            </w:r>
+                            <w:proofErr w:type="spellEnd"/>
+                            <w:r>
+                              <w:rPr>
+                                <w:rFonts w:ascii="Courier New" w:hAnsi="Courier New" w:cs="Courier New"/>
+                                <w:color w:val="0086B3"/>
+                              </w:rPr>
+                              <w:t xml:space="preserve"> group </w:t>
+                            </w:r>
+                            <w:r>
+                              <w:rPr>
+                                <w:rFonts w:ascii="Courier New" w:hAnsi="Courier New" w:cs="Courier New"/>
+                                <w:color w:val="000000"/>
+                              </w:rPr>
+                              <w:t xml:space="preserve">create </w:t>
+                            </w:r>
+                            <w:r>
+                              <w:rPr>
+                                <w:rFonts w:ascii="Courier New" w:hAnsi="Courier New" w:cs="Courier New"/>
+                                <w:color w:val="000080"/>
+                              </w:rPr>
+                              <w:t>--name</w:t>
+                            </w:r>
+                            <w:r>
+                              <w:rPr>
+                                <w:rFonts w:ascii="Courier New" w:hAnsi="Courier New" w:cs="Courier New"/>
+                                <w:color w:val="000000"/>
+                              </w:rPr>
+                              <w:t>=</w:t>
+                            </w:r>
+                            <w:proofErr w:type="spellStart"/>
+                            <w:r>
+                              <w:rPr>
+                                <w:rFonts w:ascii="Courier New" w:hAnsi="Courier New" w:cs="Courier New"/>
+                                <w:color w:val="000000"/>
+                              </w:rPr>
+                              <w:t>kuar</w:t>
+                            </w:r>
+                            <w:proofErr w:type="spellEnd"/>
+                            <w:r>
+                              <w:rPr>
+                                <w:rFonts w:ascii="Courier New" w:hAnsi="Courier New" w:cs="Courier New"/>
+                                <w:color w:val="000000"/>
+                              </w:rPr>
+                              <w:t xml:space="preserve"> </w:t>
+                            </w:r>
+                            <w:r>
+                              <w:rPr>
+                                <w:rFonts w:ascii="Courier New" w:hAnsi="Courier New" w:cs="Courier New"/>
+                                <w:color w:val="000080"/>
+                              </w:rPr>
+                              <w:t>--location</w:t>
+                            </w:r>
+                            <w:r>
+                              <w:rPr>
+                                <w:rFonts w:ascii="Courier New" w:hAnsi="Courier New" w:cs="Courier New"/>
+                                <w:color w:val="000000"/>
+                              </w:rPr>
+                              <w:t>=</w:t>
+                            </w:r>
+                            <w:proofErr w:type="spellStart"/>
+                            <w:r>
+                              <w:rPr>
+                                <w:rFonts w:ascii="Courier New" w:hAnsi="Courier New" w:cs="Courier New"/>
+                                <w:color w:val="000000"/>
+                              </w:rPr>
+                              <w:t>westus</w:t>
+                            </w:r>
+                            <w:proofErr w:type="spellEnd"/>
+                            <w:r>
+                              <w:rPr>
+                                <w:rFonts w:ascii="Courier New" w:hAnsi="Courier New" w:cs="Courier New"/>
+                                <w:color w:val="000000"/>
+                              </w:rPr>
+                              <w:br/>
+                            </w:r>
+                            <w:r>
+                              <w:rPr>
+                                <w:rFonts w:ascii="Courier New" w:hAnsi="Courier New" w:cs="Courier New"/>
+                                <w:color w:val="000000"/>
+                              </w:rPr>
+                              <w:br/>
+                            </w:r>
+                            <w:proofErr w:type="spellStart"/>
+                            <w:r>
+                              <w:rPr>
+                                <w:rFonts w:ascii="Courier New" w:hAnsi="Courier New" w:cs="Courier New"/>
+                                <w:color w:val="000000"/>
+                              </w:rPr>
+                              <w:t>az</w:t>
+                            </w:r>
+                            <w:proofErr w:type="spellEnd"/>
+                            <w:r>
+                              <w:rPr>
+                                <w:rFonts w:ascii="Courier New" w:hAnsi="Courier New" w:cs="Courier New"/>
+                                <w:color w:val="000000"/>
+                              </w:rPr>
+                              <w:t xml:space="preserve"> </w:t>
+                            </w:r>
+                            <w:proofErr w:type="spellStart"/>
+                            <w:r>
+                              <w:rPr>
+                                <w:rFonts w:ascii="Courier New" w:hAnsi="Courier New" w:cs="Courier New"/>
+                                <w:color w:val="000000"/>
+                              </w:rPr>
+                              <w:t>aks</w:t>
+                            </w:r>
+                            <w:proofErr w:type="spellEnd"/>
+                            <w:r>
+                              <w:rPr>
+                                <w:rFonts w:ascii="Courier New" w:hAnsi="Courier New" w:cs="Courier New"/>
+                                <w:color w:val="000000"/>
+                              </w:rPr>
+                              <w:t xml:space="preserve"> create </w:t>
+                            </w:r>
+                            <w:r>
+                              <w:rPr>
+                                <w:rFonts w:ascii="Courier New" w:hAnsi="Courier New" w:cs="Courier New"/>
+                                <w:color w:val="000080"/>
+                              </w:rPr>
+                              <w:t>--resource-group</w:t>
+                            </w:r>
+                            <w:r>
+                              <w:rPr>
+                                <w:rFonts w:ascii="Courier New" w:hAnsi="Courier New" w:cs="Courier New"/>
+                                <w:color w:val="000000"/>
+                              </w:rPr>
+                              <w:t>=</w:t>
+                            </w:r>
+                            <w:proofErr w:type="spellStart"/>
+                            <w:r>
+                              <w:rPr>
+                                <w:rFonts w:ascii="Courier New" w:hAnsi="Courier New" w:cs="Courier New"/>
+                                <w:color w:val="000000"/>
+                              </w:rPr>
+                              <w:t>kuar</w:t>
+                            </w:r>
+                            <w:proofErr w:type="spellEnd"/>
+                            <w:r>
+                              <w:rPr>
+                                <w:rFonts w:ascii="Courier New" w:hAnsi="Courier New" w:cs="Courier New"/>
+                                <w:color w:val="000000"/>
+                              </w:rPr>
+                              <w:t xml:space="preserve"> </w:t>
+                            </w:r>
+                            <w:r>
+                              <w:rPr>
+                                <w:rFonts w:ascii="Courier New" w:hAnsi="Courier New" w:cs="Courier New"/>
+                                <w:color w:val="000080"/>
+                              </w:rPr>
+                              <w:t>--name</w:t>
+                            </w:r>
+                            <w:r>
+                              <w:rPr>
+                                <w:rFonts w:ascii="Courier New" w:hAnsi="Courier New" w:cs="Courier New"/>
+                                <w:color w:val="000000"/>
+                              </w:rPr>
+                              <w:t>=</w:t>
+                            </w:r>
+                            <w:proofErr w:type="spellStart"/>
+                            <w:r>
+                              <w:rPr>
+                                <w:rFonts w:ascii="Courier New" w:hAnsi="Courier New" w:cs="Courier New"/>
+                                <w:color w:val="000000"/>
+                              </w:rPr>
+                              <w:t>kuar</w:t>
+                            </w:r>
+                            <w:proofErr w:type="spellEnd"/>
+                            <w:r>
+                              <w:rPr>
+                                <w:rFonts w:ascii="Courier New" w:hAnsi="Courier New" w:cs="Courier New"/>
+                                <w:color w:val="000000"/>
+                              </w:rPr>
+                              <w:t>-cluster</w:t>
+                            </w:r>
+                            <w:r>
+                              <w:rPr>
+                                <w:rFonts w:ascii="Courier New" w:hAnsi="Courier New" w:cs="Courier New"/>
+                                <w:color w:val="000000"/>
+                              </w:rPr>
+                              <w:br/>
+                            </w:r>
+                            <w:proofErr w:type="spellStart"/>
+                            <w:r>
+                              <w:rPr>
+                                <w:rFonts w:ascii="Courier New" w:hAnsi="Courier New" w:cs="Courier New"/>
+                                <w:color w:val="000000"/>
+                              </w:rPr>
+                              <w:t>az</w:t>
+                            </w:r>
+                            <w:proofErr w:type="spellEnd"/>
+                            <w:r>
+                              <w:rPr>
+                                <w:rFonts w:ascii="Courier New" w:hAnsi="Courier New" w:cs="Courier New"/>
+                                <w:color w:val="000000"/>
+                              </w:rPr>
+                              <w:t xml:space="preserve"> </w:t>
+                            </w:r>
+                            <w:proofErr w:type="spellStart"/>
+                            <w:r>
+                              <w:rPr>
+                                <w:rFonts w:ascii="Courier New" w:hAnsi="Courier New" w:cs="Courier New"/>
+                                <w:color w:val="000000"/>
+                              </w:rPr>
+                              <w:t>aks</w:t>
+                            </w:r>
+                            <w:proofErr w:type="spellEnd"/>
+                            <w:r>
+                              <w:rPr>
+                                <w:rFonts w:ascii="Courier New" w:hAnsi="Courier New" w:cs="Courier New"/>
+                                <w:color w:val="000000"/>
+                              </w:rPr>
+                              <w:t xml:space="preserve"> get-credentials </w:t>
+                            </w:r>
+                            <w:r>
+                              <w:rPr>
+                                <w:rFonts w:ascii="Courier New" w:hAnsi="Courier New" w:cs="Courier New"/>
+                                <w:color w:val="000080"/>
+                              </w:rPr>
+                              <w:t>--resource-group</w:t>
+                            </w:r>
+                            <w:r>
+                              <w:rPr>
+                                <w:rFonts w:ascii="Courier New" w:hAnsi="Courier New" w:cs="Courier New"/>
+                                <w:color w:val="000000"/>
+                              </w:rPr>
+                              <w:t>=</w:t>
+                            </w:r>
+                            <w:proofErr w:type="spellStart"/>
+                            <w:r>
+                              <w:rPr>
+                                <w:rFonts w:ascii="Courier New" w:hAnsi="Courier New" w:cs="Courier New"/>
+                                <w:color w:val="000000"/>
+                              </w:rPr>
+                              <w:t>kuar</w:t>
+                            </w:r>
+                            <w:proofErr w:type="spellEnd"/>
+                            <w:r>
+                              <w:rPr>
+                                <w:rFonts w:ascii="Courier New" w:hAnsi="Courier New" w:cs="Courier New"/>
+                                <w:color w:val="000000"/>
+                              </w:rPr>
+                              <w:t xml:space="preserve"> </w:t>
+                            </w:r>
+                            <w:r>
+                              <w:rPr>
+                                <w:rFonts w:ascii="Courier New" w:hAnsi="Courier New" w:cs="Courier New"/>
+                                <w:color w:val="000080"/>
+                              </w:rPr>
+                              <w:t>--name</w:t>
+                            </w:r>
+                            <w:r>
+                              <w:rPr>
+                                <w:rFonts w:ascii="Courier New" w:hAnsi="Courier New" w:cs="Courier New"/>
+                                <w:color w:val="000000"/>
+                              </w:rPr>
+                              <w:t>=</w:t>
+                            </w:r>
+                            <w:proofErr w:type="spellStart"/>
+                            <w:r>
+                              <w:rPr>
+                                <w:rFonts w:ascii="Courier New" w:hAnsi="Courier New" w:cs="Courier New"/>
+                                <w:color w:val="000000"/>
+                              </w:rPr>
+                              <w:t>kuar</w:t>
+                            </w:r>
+                            <w:proofErr w:type="spellEnd"/>
+                            <w:r>
+                              <w:rPr>
+                                <w:rFonts w:ascii="Courier New" w:hAnsi="Courier New" w:cs="Courier New"/>
+                                <w:color w:val="000000"/>
+                              </w:rPr>
+                              <w:t>-cluster</w:t>
+                            </w:r>
+                            <w:r>
+                              <w:rPr>
+                                <w:rFonts w:ascii="Courier New" w:hAnsi="Courier New" w:cs="Courier New"/>
+                                <w:color w:val="000000"/>
+                              </w:rPr>
+                              <w:br/>
+                            </w:r>
+                            <w:r>
+                              <w:rPr>
+                                <w:rFonts w:ascii="Courier New" w:hAnsi="Courier New" w:cs="Courier New"/>
+                                <w:color w:val="000000"/>
+                              </w:rPr>
+                              <w:br/>
+                            </w:r>
+                            <w:proofErr w:type="spellStart"/>
+                            <w:r>
+                              <w:rPr>
+                                <w:rFonts w:ascii="Courier New" w:hAnsi="Courier New" w:cs="Courier New"/>
+                                <w:color w:val="000000"/>
+                              </w:rPr>
+                              <w:t>az</w:t>
+                            </w:r>
+                            <w:proofErr w:type="spellEnd"/>
+                            <w:r>
+                              <w:rPr>
+                                <w:rFonts w:ascii="Courier New" w:hAnsi="Courier New" w:cs="Courier New"/>
+                                <w:color w:val="000000"/>
+                              </w:rPr>
+                              <w:t xml:space="preserve"> </w:t>
+                            </w:r>
+                            <w:proofErr w:type="spellStart"/>
+                            <w:r>
+                              <w:rPr>
+                                <w:rFonts w:ascii="Courier New" w:hAnsi="Courier New" w:cs="Courier New"/>
+                                <w:color w:val="000000"/>
+                              </w:rPr>
+                              <w:t>aks</w:t>
+                            </w:r>
+                            <w:proofErr w:type="spellEnd"/>
+                            <w:r>
+                              <w:rPr>
+                                <w:rFonts w:ascii="Courier New" w:hAnsi="Courier New" w:cs="Courier New"/>
+                                <w:color w:val="000000"/>
+                              </w:rPr>
+                              <w:t xml:space="preserve"> install-cli</w:t>
+                            </w:r>
+                          </w:p>
+                          <w:p>
+                            <w:proofErr w:type="spellStart"/>
+                            <w:r>
+                              <w:t>az</w:t>
+                            </w:r>
+                            <w:proofErr w:type="spellEnd"/>
+                            <w:r>
+                              <w:t xml:space="preserve"> group create --name=</w:t>
+                            </w:r>
+                            <w:proofErr w:type="spellStart"/>
+                            <w:r>
+                              <w:t>kuar</w:t>
+                            </w:r>
+                            <w:proofErr w:type="spellEnd"/>
+                            <w:r>
+                              <w:t xml:space="preserve"> --location=</w:t>
+                            </w:r>
+                            <w:proofErr w:type="spellStart"/>
+                            <w:r>
+                              <w:t>westus</w:t>
+                            </w:r>
+                            <w:proofErr w:type="spellEnd"/>
+                            <w:r>
+                              <w:br/>
+                            </w:r>
+                            <w:r>
+                              <w:br/>
+                            </w:r>
+                            <w:proofErr w:type="spellStart"/>
+                            <w:r>
+                              <w:t>az</w:t>
+                            </w:r>
+                            <w:proofErr w:type="spellEnd"/>
+                            <w:r>
+                              <w:t xml:space="preserve"> </w:t>
+                            </w:r>
+                            <w:proofErr w:type="spellStart"/>
+                            <w:r>
+                              <w:t>aks</w:t>
+                            </w:r>
+                            <w:proofErr w:type="spellEnd"/>
+                            <w:r>
+                              <w:t xml:space="preserve"> create --resource-group=</w:t>
+                            </w:r>
+                            <w:proofErr w:type="spellStart"/>
+                            <w:r>
+                              <w:t>kuar</w:t>
+                            </w:r>
+                            <w:proofErr w:type="spellEnd"/>
+                            <w:r>
+                              <w:t xml:space="preserve"> --name=</w:t>
+                            </w:r>
+                            <w:proofErr w:type="spellStart"/>
+                            <w:r>
+                              <w:t>kuar</w:t>
+                            </w:r>
+                            <w:proofErr w:type="spellEnd"/>
+                            <w:r>
+                              <w:t>-cluster</w:t>
+                            </w:r>
+                            <w:r>
+                              <w:br/>
+                            </w:r>
+                            <w:proofErr w:type="spellStart"/>
+                            <w:r>
+                              <w:t>az</w:t>
+                            </w:r>
+                            <w:proofErr w:type="spellEnd"/>
+                            <w:r>
+                              <w:t xml:space="preserve"> </w:t>
+                            </w:r>
+                            <w:proofErr w:type="spellStart"/>
+                            <w:r>
+                              <w:t>aks</w:t>
+                            </w:r>
+                            <w:proofErr w:type="spellEnd"/>
+                            <w:r>
+                              <w:t xml:space="preserve"> get-credentials --resource-group=</w:t>
+                            </w:r>
+                            <w:proofErr w:type="spellStart"/>
+                            <w:r>
+                              <w:t>kuar</w:t>
+                            </w:r>
+                            <w:proofErr w:type="spellEnd"/>
+                            <w:r>
+                              <w:t xml:space="preserve"> --name=</w:t>
+                            </w:r>
+                            <w:proofErr w:type="spellStart"/>
+                            <w:r>
+                              <w:t>kuar</w:t>
+                            </w:r>
+                            <w:proofErr w:type="spellEnd"/>
+                            <w:r>
+                              <w:t>-cluster</w:t>
+                            </w:r>
+                            <w:r>
+                              <w:br/>
+                            </w:r>
+                            <w:r>
+                              <w:br/>
+                            </w:r>
+                            <w:proofErr w:type="spellStart"/>
+                            <w:r>
+                              <w:t>az</w:t>
+                            </w:r>
+                            <w:proofErr w:type="spellEnd"/>
+                            <w:r>
+                              <w:t xml:space="preserve"> </w:t>
+                            </w:r>
+                            <w:proofErr w:type="spellStart"/>
+                            <w:r>
+                              <w:t>aks</w:t>
+                            </w:r>
+                            <w:proofErr w:type="spellEnd"/>
+                            <w:r>
+                              <w:t xml:space="preserve"> install-cli</w:t>
+                            </w:r>
+                          </w:p>
+                          <w:p/>
+                          <w:p>
+                            <w:pPr>
+                              <w:rPr>
+                                <w:shd w:val="clear" w:color="auto" w:fill="404040" w:themeFill="text1" w:themeFillTint="BF"/>
+                                <w14:glow w14:rad="0">
+                                  <w14:schemeClr w14:val="tx1">
+                                    <w14:lumMod w14:val="75000"/>
+                                    <w14:lumOff w14:val="25000"/>
+                                  </w14:schemeClr>
+                                </w14:glow>
+                              </w:rPr>
+                            </w:pPr>
+                          </w:p>
+                          <w:p>
+                            <w:pPr>
+                              <w:shd w:val="clear" w:color="auto" w:fill="000000" w:themeFill="text1"/>
+                              <w:tabs>
+                                <w:tab w:val="left" w:pos="560"/>
+                                <w:tab w:val="left" w:pos="1120"/>
+                                <w:tab w:val="left" w:pos="1680"/>
+                                <w:tab w:val="left" w:pos="2240"/>
+                                <w:tab w:val="left" w:pos="2800"/>
+                                <w:tab w:val="left" w:pos="3360"/>
+                                <w:tab w:val="left" w:pos="3920"/>
+                                <w:tab w:val="left" w:pos="4480"/>
+                                <w:tab w:val="left" w:pos="5040"/>
+                                <w:tab w:val="left" w:pos="5600"/>
+                                <w:tab w:val="left" w:pos="6160"/>
+                                <w:tab w:val="left" w:pos="6720"/>
+                              </w:tabs>
+                              <w:autoSpaceDE w:val="0"/>
+                              <w:autoSpaceDN w:val="0"/>
+                              <w:adjustRightInd w:val="0"/>
+                              <w:spacing w:line="240" w:lineRule="auto"/>
+                              <w:rPr>
+                                <w:rFonts w:ascii="Andale Mono" w:eastAsiaTheme="minorHAnsi" w:hAnsi="Andale Mono" w:cs="Andale Mono"/>
+                                <w:b/>
+                                <w:bCs/>
+                                <w:color w:val="3AFF7B"/>
+                                <w:shd w:val="clear" w:color="auto" w:fill="404040" w:themeFill="text1" w:themeFillTint="BF"/>
+                              </w:rPr>
+                            </w:pPr>
+                          </w:p>
+                        </w:txbxContent>
+                      </wps:txbx>
+                      <wps:bodyPr rot="0" spcFirstLastPara="0" vertOverflow="overflow" horzOverflow="overflow" vert="horz" wrap="square" lIns="91440" tIns="45720" rIns="91440" bIns="45720" numCol="1" spcCol="0" rtlCol="0" fromWordArt="0" anchor="t" anchorCtr="0" forceAA="0" compatLnSpc="1">
+                        <a:prstTxWarp prst="textNoShape">
+                          <a:avLst/>
+                        </a:prstTxWarp>
+                        <a:noAutofit/>
+                      </wps:bodyPr>
+                    </wps:wsp>
+                  </a:graphicData>
+                </a:graphic>
+              </wp:inline>
+            </w:drawing>
+          </mc:Choice>
+          <mc:Fallback>
+            <w:pict>
+              <v:shape w14:anchorId="331E432E" id="_x0000_s1027" type="#_x0000_t202" style="width:479.8pt;height:132.05pt;visibility:visible;mso-wrap-style:square;mso-left-percent:-10001;mso-top-percent:-10001;mso-position-horizontal:absolute;mso-position-horizontal-relative:char;mso-position-vertical:absolute;mso-position-vertical-relative:line;mso-left-percent:-10001;mso-top-percent:-10001;v-text-anchor:top" o:gfxdata="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" fillcolor="#f9f9ff" strokecolor="#404040 [2429]" strokeweight=".5pt">
+                <v:shadow on="t" color="#404040 [2429]" opacity="26214f" origin="-.5,-.5" offset=".99781mm,.99781mm"/>
+                <v:textbox>
+                  <w:txbxContent>
+                    <w:p>
+                      <w:pPr>
+                        <w:shd w:val="clear" w:color="auto" w:fill="F8F8FF"/>
+                      </w:pPr>
+                      <w:proofErr w:type="spellStart"/>
+                      <w:r>
+                        <w:rPr>
+                          <w:rFonts w:ascii="Courier New" w:hAnsi="Courier New" w:cs="Courier New"/>
+                          <w:color w:val="000000"/>
+                        </w:rPr>
+                        <w:t>az</w:t>
+                      </w:r>
+                      <w:proofErr w:type="spellEnd"/>
+                      <w:r>
+                        <w:rPr>
+                          <w:rFonts w:ascii="Courier New" w:hAnsi="Courier New" w:cs="Courier New"/>
+                          <w:color w:val="0086B3"/>
+                        </w:rPr>
+                        <w:t xml:space="preserve"> group </w:t>
+                      </w:r>
+                      <w:r>
+                        <w:rPr>
+                          <w:rFonts w:ascii="Courier New" w:hAnsi="Courier New" w:cs="Courier New"/>
+                          <w:color w:val="000000"/>
+                        </w:rPr>
+                        <w:t xml:space="preserve">create </w:t>
+                      </w:r>
+                      <w:r>
+                        <w:rPr>
+                          <w:rFonts w:ascii="Courier New" w:hAnsi="Courier New" w:cs="Courier New"/>
+                          <w:color w:val="000080"/>
+                        </w:rPr>
+                        <w:t>--name</w:t>
+                      </w:r>
+                      <w:r>
+                        <w:rPr>
+                          <w:rFonts w:ascii="Courier New" w:hAnsi="Courier New" w:cs="Courier New"/>
+                          <w:color w:val="000000"/>
+                        </w:rPr>
+                        <w:t>=</w:t>
+                      </w:r>
+                      <w:proofErr w:type="spellStart"/>
+                      <w:r>
+                        <w:rPr>
+                          <w:rFonts w:ascii="Courier New" w:hAnsi="Courier New" w:cs="Courier New"/>
+                          <w:color w:val="000000"/>
+                        </w:rPr>
+                        <w:t>kuar</w:t>
+                      </w:r>
+                      <w:proofErr w:type="spellEnd"/>
+                      <w:r>
+                        <w:rPr>
+                          <w:rFonts w:ascii="Courier New" w:hAnsi="Courier New" w:cs="Courier New"/>
+                          <w:color w:val="000000"/>
+                        </w:rPr>
+                        <w:t xml:space="preserve"> </w:t>
+                      </w:r>
+                      <w:r>
+                        <w:rPr>
+                          <w:rFonts w:ascii="Courier New" w:hAnsi="Courier New" w:cs="Courier New"/>
+                          <w:color w:val="000080"/>
+                        </w:rPr>
+                        <w:t>--location</w:t>
+                      </w:r>
+                      <w:r>
+                        <w:rPr>
+                          <w:rFonts w:ascii="Courier New" w:hAnsi="Courier New" w:cs="Courier New"/>
+                          <w:color w:val="000000"/>
+                        </w:rPr>
+                        <w:t>=</w:t>
+                      </w:r>
+                      <w:proofErr w:type="spellStart"/>
+                      <w:r>
+                        <w:rPr>
+                          <w:rFonts w:ascii="Courier New" w:hAnsi="Courier New" w:cs="Courier New"/>
+                          <w:color w:val="000000"/>
+                        </w:rPr>
+                        <w:t>westus</w:t>
+                      </w:r>
+                      <w:proofErr w:type="spellEnd"/>
+                      <w:r>
+                        <w:rPr>
+                          <w:rFonts w:ascii="Courier New" w:hAnsi="Courier New" w:cs="Courier New"/>
+                          <w:color w:val="000000"/>
+                        </w:rPr>
+                        <w:br/>
+                      </w:r>
+                      <w:r>
+                        <w:rPr>
+                          <w:rFonts w:ascii="Courier New" w:hAnsi="Courier New" w:cs="Courier New"/>
+                          <w:color w:val="000000"/>
+                        </w:rPr>
+                        <w:br/>
+                      </w:r>
+                      <w:proofErr w:type="spellStart"/>
+                      <w:r>
+                        <w:rPr>
+                          <w:rFonts w:ascii="Courier New" w:hAnsi="Courier New" w:cs="Courier New"/>
+                          <w:color w:val="000000"/>
+                        </w:rPr>
+                        <w:t>az</w:t>
+                      </w:r>
+                      <w:proofErr w:type="spellEnd"/>
+                      <w:r>
+                        <w:rPr>
+                          <w:rFonts w:ascii="Courier New" w:hAnsi="Courier New" w:cs="Courier New"/>
+                          <w:color w:val="000000"/>
+                        </w:rPr>
+                        <w:t xml:space="preserve"> </w:t>
+                      </w:r>
+                      <w:proofErr w:type="spellStart"/>
+                      <w:r>
+                        <w:rPr>
+                          <w:rFonts w:ascii="Courier New" w:hAnsi="Courier New" w:cs="Courier New"/>
+                          <w:color w:val="000000"/>
+                        </w:rPr>
+                        <w:t>aks</w:t>
+                      </w:r>
+                      <w:proofErr w:type="spellEnd"/>
+                      <w:r>
+                        <w:rPr>
+                          <w:rFonts w:ascii="Courier New" w:hAnsi="Courier New" w:cs="Courier New"/>
+                          <w:color w:val="000000"/>
+                        </w:rPr>
+                        <w:t xml:space="preserve"> create </w:t>
+                      </w:r>
+                      <w:r>
+                        <w:rPr>
+                          <w:rFonts w:ascii="Courier New" w:hAnsi="Courier New" w:cs="Courier New"/>
+                          <w:color w:val="000080"/>
+                        </w:rPr>
+                        <w:t>--resource-group</w:t>
+                      </w:r>
+                      <w:r>
+                        <w:rPr>
+                          <w:rFonts w:ascii="Courier New" w:hAnsi="Courier New" w:cs="Courier New"/>
+                          <w:color w:val="000000"/>
+                        </w:rPr>
+                        <w:t>=</w:t>
+                      </w:r>
+                      <w:proofErr w:type="spellStart"/>
+                      <w:r>
+                        <w:rPr>
+                          <w:rFonts w:ascii="Courier New" w:hAnsi="Courier New" w:cs="Courier New"/>
+                          <w:color w:val="000000"/>
+                        </w:rPr>
+                        <w:t>kuar</w:t>
+                      </w:r>
+                      <w:proofErr w:type="spellEnd"/>
+                      <w:r>
+                        <w:rPr>
+                          <w:rFonts w:ascii="Courier New" w:hAnsi="Courier New" w:cs="Courier New"/>
+                          <w:color w:val="000000"/>
+                        </w:rPr>
+                        <w:t xml:space="preserve"> </w:t>
+                      </w:r>
+                      <w:r>
+                        <w:rPr>
+                          <w:rFonts w:ascii="Courier New" w:hAnsi="Courier New" w:cs="Courier New"/>
+                          <w:color w:val="000080"/>
+                        </w:rPr>
+                        <w:t>--name</w:t>
+                      </w:r>
+                      <w:r>
+                        <w:rPr>
+                          <w:rFonts w:ascii="Courier New" w:hAnsi="Courier New" w:cs="Courier New"/>
+                          <w:color w:val="000000"/>
+                        </w:rPr>
+                        <w:t>=</w:t>
+                      </w:r>
+                      <w:proofErr w:type="spellStart"/>
+                      <w:r>
+                        <w:rPr>
+                          <w:rFonts w:ascii="Courier New" w:hAnsi="Courier New" w:cs="Courier New"/>
+                          <w:color w:val="000000"/>
+                        </w:rPr>
+                        <w:t>kuar</w:t>
+                      </w:r>
+                      <w:proofErr w:type="spellEnd"/>
+                      <w:r>
+                        <w:rPr>
+                          <w:rFonts w:ascii="Courier New" w:hAnsi="Courier New" w:cs="Courier New"/>
+                          <w:color w:val="000000"/>
+                        </w:rPr>
+                        <w:t>-cluster</w:t>
+                      </w:r>
+                      <w:r>
+                        <w:rPr>
+                          <w:rFonts w:ascii="Courier New" w:hAnsi="Courier New" w:cs="Courier New"/>
+                          <w:color w:val="000000"/>
+                        </w:rPr>
+                        <w:br/>
+                      </w:r>
+                      <w:proofErr w:type="spellStart"/>
+                      <w:r>
+                        <w:rPr>
+                          <w:rFonts w:ascii="Courier New" w:hAnsi="Courier New" w:cs="Courier New"/>
+                          <w:color w:val="000000"/>
+                        </w:rPr>
+                        <w:t>az</w:t>
+                      </w:r>
+                      <w:proofErr w:type="spellEnd"/>
+                      <w:r>
+                        <w:rPr>
+                          <w:rFonts w:ascii="Courier New" w:hAnsi="Courier New" w:cs="Courier New"/>
+                          <w:color w:val="000000"/>
+                        </w:rPr>
+                        <w:t xml:space="preserve"> </w:t>
+                      </w:r>
+                      <w:proofErr w:type="spellStart"/>
+                      <w:r>
+                        <w:rPr>
+                          <w:rFonts w:ascii="Courier New" w:hAnsi="Courier New" w:cs="Courier New"/>
+                          <w:color w:val="000000"/>
+                        </w:rPr>
+                        <w:t>aks</w:t>
+                      </w:r>
+                      <w:proofErr w:type="spellEnd"/>
+                      <w:r>
+                        <w:rPr>
+                          <w:rFonts w:ascii="Courier New" w:hAnsi="Courier New" w:cs="Courier New"/>
+                          <w:color w:val="000000"/>
+                        </w:rPr>
+                        <w:t xml:space="preserve"> get-credentials </w:t>
+                      </w:r>
+                      <w:r>
+                        <w:rPr>
+                          <w:rFonts w:ascii="Courier New" w:hAnsi="Courier New" w:cs="Courier New"/>
+                          <w:color w:val="000080"/>
+                        </w:rPr>
+                        <w:t>--resource-group</w:t>
+                      </w:r>
+                      <w:r>
+                        <w:rPr>
+                          <w:rFonts w:ascii="Courier New" w:hAnsi="Courier New" w:cs="Courier New"/>
+                          <w:color w:val="000000"/>
+                        </w:rPr>
+                        <w:t>=</w:t>
+                      </w:r>
+                      <w:proofErr w:type="spellStart"/>
+                      <w:r>
+                        <w:rPr>
+                          <w:rFonts w:ascii="Courier New" w:hAnsi="Courier New" w:cs="Courier New"/>
+                          <w:color w:val="000000"/>
+                        </w:rPr>
+                        <w:t>kuar</w:t>
+                      </w:r>
+                      <w:proofErr w:type="spellEnd"/>
+                      <w:r>
+                        <w:rPr>
+                          <w:rFonts w:ascii="Courier New" w:hAnsi="Courier New" w:cs="Courier New"/>
+                          <w:color w:val="000000"/>
+                        </w:rPr>
+                        <w:t xml:space="preserve"> </w:t>
+                      </w:r>
+                      <w:r>
+                        <w:rPr>
+                          <w:rFonts w:ascii="Courier New" w:hAnsi="Courier New" w:cs="Courier New"/>
+                          <w:color w:val="000080"/>
+                        </w:rPr>
+                        <w:t>--name</w:t>
+                      </w:r>
+                      <w:r>
+                        <w:rPr>
+                          <w:rFonts w:ascii="Courier New" w:hAnsi="Courier New" w:cs="Courier New"/>
+                          <w:color w:val="000000"/>
+                        </w:rPr>
+                        <w:t>=</w:t>
+                      </w:r>
+                      <w:proofErr w:type="spellStart"/>
+                      <w:r>
+                        <w:rPr>
+                          <w:rFonts w:ascii="Courier New" w:hAnsi="Courier New" w:cs="Courier New"/>
+                          <w:color w:val="000000"/>
+                        </w:rPr>
+                        <w:t>kuar</w:t>
+                      </w:r>
+                      <w:proofErr w:type="spellEnd"/>
+                      <w:r>
+                        <w:rPr>
+                          <w:rFonts w:ascii="Courier New" w:hAnsi="Courier New" w:cs="Courier New"/>
+                          <w:color w:val="000000"/>
+                        </w:rPr>
+                        <w:t>-cluster</w:t>
+                      </w:r>
+                      <w:r>
+                        <w:rPr>
+                          <w:rFonts w:ascii="Courier New" w:hAnsi="Courier New" w:cs="Courier New"/>
+                          <w:color w:val="000000"/>
+                        </w:rPr>
+                        <w:br/>
+                      </w:r>
+                      <w:r>
+                        <w:rPr>
+                          <w:rFonts w:ascii="Courier New" w:hAnsi="Courier New" w:cs="Courier New"/>
+                          <w:color w:val="000000"/>
+                        </w:rPr>
+                        <w:br/>
+                      </w:r>
+                      <w:proofErr w:type="spellStart"/>
+                      <w:r>
+                        <w:rPr>
+                          <w:rFonts w:ascii="Courier New" w:hAnsi="Courier New" w:cs="Courier New"/>
+                          <w:color w:val="000000"/>
+                        </w:rPr>
+                        <w:t>az</w:t>
+                      </w:r>
+                      <w:proofErr w:type="spellEnd"/>
+                      <w:r>
+                        <w:rPr>
+                          <w:rFonts w:ascii="Courier New" w:hAnsi="Courier New" w:cs="Courier New"/>
+                          <w:color w:val="000000"/>
+                        </w:rPr>
+                        <w:t xml:space="preserve"> </w:t>
+                      </w:r>
+                      <w:proofErr w:type="spellStart"/>
+                      <w:r>
+                        <w:rPr>
+                          <w:rFonts w:ascii="Courier New" w:hAnsi="Courier New" w:cs="Courier New"/>
+                          <w:color w:val="000000"/>
+                        </w:rPr>
+                        <w:t>aks</w:t>
+                      </w:r>
+                      <w:proofErr w:type="spellEnd"/>
+                      <w:r>
+                        <w:rPr>
+                          <w:rFonts w:ascii="Courier New" w:hAnsi="Courier New" w:cs="Courier New"/>
+                          <w:color w:val="000000"/>
+                        </w:rPr>
+                        <w:t xml:space="preserve"> install-cli</w:t>
+                      </w:r>
+                    </w:p>
+                    <w:p>
+                      <w:proofErr w:type="spellStart"/>
+                      <w:r>
+                        <w:t>az</w:t>
+                      </w:r>
+                      <w:proofErr w:type="spellEnd"/>
+                      <w:r>
+                        <w:t xml:space="preserve"> group create --name=</w:t>
+                      </w:r>
+                      <w:proofErr w:type="spellStart"/>
+                      <w:r>
+                        <w:t>kuar</w:t>
+                      </w:r>
+                      <w:proofErr w:type="spellEnd"/>
+                      <w:r>
+                        <w:t xml:space="preserve"> --location=</w:t>
+                      </w:r>
+                      <w:proofErr w:type="spellStart"/>
+                      <w:r>
+                        <w:t>westus</w:t>
+                      </w:r>
+                      <w:proofErr w:type="spellEnd"/>
+                      <w:r>
+                        <w:br/>
+                      </w:r>
+                      <w:r>
+                        <w:br/>
+                      </w:r>
+                      <w:proofErr w:type="spellStart"/>
+                      <w:r>
+                        <w:t>az</w:t>
+                      </w:r>
+                      <w:proofErr w:type="spellEnd"/>
+                      <w:r>
+                        <w:t xml:space="preserve"> </w:t>
+                      </w:r>
+                      <w:proofErr w:type="spellStart"/>
+                      <w:r>
+                        <w:t>aks</w:t>
+                      </w:r>
+                      <w:proofErr w:type="spellEnd"/>
+                      <w:r>
+                        <w:t xml:space="preserve"> create --resource-group=</w:t>
+                      </w:r>
+                      <w:proofErr w:type="spellStart"/>
+                      <w:r>
+                        <w:t>kuar</w:t>
+                      </w:r>
+                      <w:proofErr w:type="spellEnd"/>
+                      <w:r>
+                        <w:t xml:space="preserve"> --name=</w:t>
+                      </w:r>
+                      <w:proofErr w:type="spellStart"/>
+                      <w:r>
+                        <w:t>kuar</w:t>
+                      </w:r>
+                      <w:proofErr w:type="spellEnd"/>
+                      <w:r>
+                        <w:t>-cluster</w:t>
+                      </w:r>
+                      <w:r>
+                        <w:br/>
+                      </w:r>
+                      <w:proofErr w:type="spellStart"/>
+                      <w:r>
+                        <w:t>az</w:t>
+                      </w:r>
+                      <w:proofErr w:type="spellEnd"/>
+                      <w:r>
+                        <w:t xml:space="preserve"> </w:t>
+                      </w:r>
+                      <w:proofErr w:type="spellStart"/>
+                      <w:r>
+                        <w:t>aks</w:t>
+                      </w:r>
+                      <w:proofErr w:type="spellEnd"/>
+                      <w:r>
+                        <w:t xml:space="preserve"> get-credentials --resource-group=</w:t>
+                      </w:r>
+                      <w:proofErr w:type="spellStart"/>
+                      <w:r>
+                        <w:t>kuar</w:t>
+                      </w:r>
+                      <w:proofErr w:type="spellEnd"/>
+                      <w:r>
+                        <w:t xml:space="preserve"> --name=</w:t>
+                      </w:r>
+                      <w:proofErr w:type="spellStart"/>
+                      <w:r>
+                        <w:t>kuar</w:t>
+                      </w:r>
+                      <w:proofErr w:type="spellEnd"/>
+                      <w:r>
+                        <w:t>-cluster</w:t>
+                      </w:r>
+                      <w:r>
+                        <w:br/>
+                      </w:r>
+                      <w:r>
+                        <w:br/>
+                      </w:r>
+                      <w:proofErr w:type="spellStart"/>
+                      <w:r>
+                        <w:t>az</w:t>
+                      </w:r>
+                      <w:proofErr w:type="spellEnd"/>
+                      <w:r>
+                        <w:t xml:space="preserve"> </w:t>
+                      </w:r>
+                      <w:proofErr w:type="spellStart"/>
+                      <w:r>
+                        <w:t>aks</w:t>
+                      </w:r>
+                      <w:proofErr w:type="spellEnd"/>
+                      <w:r>
+                        <w:t xml:space="preserve"> install-cli</w:t>
+                      </w:r>
+                    </w:p>
+                    <w:p/>
+                    <w:p>
+                      <w:pPr>
+                        <w:rPr>
+                          <w:shd w:val="clear" w:color="auto" w:fill="404040" w:themeFill="text1" w:themeFillTint="BF"/>
+                          <w14:glow w14:rad="0">
+                            <w14:schemeClr w14:val="tx1">
+                              <w14:lumMod w14:val="75000"/>
+                              <w14:lumOff w14:val="25000"/>
+                            </w14:schemeClr>
+                          </w14:glow>
+                        </w:rPr>
+                      </w:pPr>
+                    </w:p>
+                    <w:p>
+                      <w:pPr>
+                        <w:shd w:val="clear" w:color="auto" w:fill="000000" w:themeFill="text1"/>
+                        <w:tabs>
+                          <w:tab w:val="left" w:pos="560"/>
+                          <w:tab w:val="left" w:pos="1120"/>
+                          <w:tab w:val="left" w:pos="1680"/>
+                          <w:tab w:val="left" w:pos="2240"/>
+                          <w:tab w:val="left" w:pos="2800"/>
+                          <w:tab w:val="left" w:pos="3360"/>
+                          <w:tab w:val="left" w:pos="3920"/>
+                          <w:tab w:val="left" w:pos="4480"/>
+                          <w:tab w:val="left" w:pos="5040"/>
+                          <w:tab w:val="left" w:pos="5600"/>
+                          <w:tab w:val="left" w:pos="6160"/>
+                          <w:tab w:val="left" w:pos="6720"/>
+                        </w:tabs>
+                        <w:autoSpaceDE w:val="0"/>
+                        <w:autoSpaceDN w:val="0"/>
+                        <w:adjustRightInd w:val="0"/>
+                        <w:spacing w:line="240" w:lineRule="auto"/>
+                        <w:rPr>
+                          <w:rFonts w:ascii="Andale Mono" w:eastAsiaTheme="minorHAnsi" w:hAnsi="Andale Mono" w:cs="Andale Mono"/>
+                          <w:b/>
+                          <w:bCs/>
+                          <w:color w:val="3AFF7B"/>
+                          <w:shd w:val="clear" w:color="auto" w:fill="404040" w:themeFill="text1" w:themeFillTint="BF"/>
+                        </w:rPr>
+                      </w:pPr>
+                    </w:p>
+                  </w:txbxContent>
+                </v:textbox>
+                <w10:anchorlock/>
+              </v:shape>
+            </w:pict>
+          </mc:Fallback>
+        </mc:AlternateContent>
+      </w:r>
+    </w:p>
+    <w:p/>
+    <w:p>
+      <w:r>
+        <w:t>The install-cli command installs the following command line tools</w:t>
+      </w:r>
+      <w:r>
+        <w:t>:</w:t>
+      </w:r>
+    </w:p>
+    <w:p>
+      <w:pPr>
+        <w:pStyle w:val="ListParagraph"/>
+        <w:numPr>
+          <w:ilvl w:val="0"/>
+          <w:numId w:val="13"/>
+        </w:numPr>
+        <w:rPr>
+          <w:rFonts w:ascii="Courier New" w:hAnsi="Courier New" w:cs="Courier New"/>
+        </w:rPr>
+      </w:pPr>
+      <w:proofErr w:type="spellStart"/>
+      <w:r>
+        <w:rPr>
+          <w:rFonts w:ascii="Courier New" w:hAnsi="Courier New" w:cs="Courier New"/>
+        </w:rPr>
+        <w:t>k</w:t>
+      </w:r>
+      <w:r>
+        <w:rPr>
+          <w:rFonts w:ascii="Courier New" w:hAnsi="Courier New" w:cs="Courier New"/>
+        </w:rPr>
+        <w:t>ubectl</w:t>
+      </w:r>
+      <w:proofErr w:type="spellEnd"/>
+    </w:p>
+    <w:p>
+      <w:pPr>
+        <w:pStyle w:val="ListParagraph"/>
+        <w:numPr>
+          <w:ilvl w:val="0"/>
+          <w:numId w:val="13"/>
+        </w:numPr>
+        <w:rPr>
+          <w:rFonts w:ascii="Courier New" w:hAnsi="Courier New" w:cs="Courier New"/>
+        </w:rPr>
+      </w:pPr>
+      <w:proofErr w:type="spellStart"/>
+      <w:r>
+        <w:rPr>
+          <w:rFonts w:ascii="Courier New" w:hAnsi="Courier New" w:cs="Courier New"/>
+        </w:rPr>
+        <w:t>kubelogin</w:t>
+      </w:r>
+      <w:proofErr w:type="spellEnd"/>
+    </w:p>
+    <w:p>
+      <w:pPr>
+        <w:rPr>
+          <w:rFonts w:ascii="Courier New" w:hAnsi="Courier New" w:cs="Courier New"/>
+        </w:rPr>
+      </w:pPr>
+    </w:p>
+    <w:p>
+      <w:pPr>
+        <w:pStyle w:val="Heading3"/>
+      </w:pPr>
+      <w:bookmarkStart w:id="20" w:name="_Toc155092740"/>
+      <w:proofErr w:type="spellStart"/>
+      <w:r>
+        <w:lastRenderedPageBreak/>
+        <w:t>kubectl</w:t>
+      </w:r>
+      <w:bookmarkEnd w:id="20"/>
+      <w:proofErr w:type="spellEnd"/>
+      <w:r>
+        <w:t xml:space="preserve"> </w:t>
+      </w:r>
+    </w:p>
+    <w:p>
+      <w:r>
+        <w:t xml:space="preserve">The official Kubernetes Client. </w:t>
+      </w:r>
+    </w:p>
+    <w:p>
+      <w:pPr>
+        <w:rPr>
+          <w:rFonts w:ascii="Courier New" w:hAnsi="Courier New" w:cs="Courier New"/>
+        </w:rPr>
+      </w:pPr>
+    </w:p>
     <w:sectPr>
       <w:pgSz w:w="12240" w:h="15840"/>
       <w:pgMar w:top="1440" w:right="1440" w:bottom="1440" w:left="1440" w:header="720" w:footer="720" w:gutter="0"/>
@@ -1009,6 +4478,232 @@
     </w:lvl>
   </w:abstractNum>
   <w:abstractNum w:abstractNumId="1" w15:restartNumberingAfterBreak="0">
+    <w:nsid w:val="0D981FEE"/>
+    <w:multiLevelType w:val="hybridMultilevel"/>
+    <w:tmpl w:val="59D6B8A6"/>
+    <w:lvl w:ilvl="0" w:tplc="04090001">
+      <w:start w:val="1"/>
+      <w:numFmt w:val="bullet"/>
+      <w:lvlText w:val=""/>
+      <w:lvlJc w:val="left"/>
+      <w:pPr>
+        <w:ind w:left="720" w:hanging="360"/>
+      </w:pPr>
+      <w:rPr>
+        <w:rFonts w:ascii="Symbol" w:hAnsi="Symbol" w:hint="default"/>
+      </w:rPr>
+    </w:lvl>
+    <w:lvl w:ilvl="1" w:tplc="04090003" w:tentative="1">
+      <w:start w:val="1"/>
+      <w:numFmt w:val="bullet"/>
+      <w:lvlText w:val="o"/>
+      <w:lvlJc w:val="left"/>
+      <w:pPr>
+        <w:ind w:left="1440" w:hanging="360"/>
+      </w:pPr>
+      <w:rPr>
+        <w:rFonts w:ascii="Courier New" w:hAnsi="Courier New" w:cs="Courier New" w:hint="default"/>
+      </w:rPr>
+    </w:lvl>
+    <w:lvl w:ilvl="2" w:tplc="04090005" w:tentative="1">
+      <w:start w:val="1"/>
+      <w:numFmt w:val="bullet"/>
+      <w:lvlText w:val=""/>
+      <w:lvlJc w:val="left"/>
+      <w:pPr>
+        <w:ind w:left="2160" w:hanging="360"/>
+      </w:pPr>
+      <w:rPr>
+        <w:rFonts w:ascii="Wingdings" w:hAnsi="Wingdings" w:hint="default"/>
+      </w:rPr>
+    </w:lvl>
+    <w:lvl w:ilvl="3" w:tplc="04090001" w:tentative="1">
+      <w:start w:val="1"/>
+      <w:numFmt w:val="bullet"/>
+      <w:lvlText w:val=""/>
+      <w:lvlJc w:val="left"/>
+      <w:pPr>
+        <w:ind w:left="2880" w:hanging="360"/>
+      </w:pPr>
+      <w:rPr>
+        <w:rFonts w:ascii="Symbol" w:hAnsi="Symbol" w:hint="default"/>
+      </w:rPr>
+    </w:lvl>
+    <w:lvl w:ilvl="4" w:tplc="04090003" w:tentative="1">
+      <w:start w:val="1"/>
+      <w:numFmt w:val="bullet"/>
+      <w:lvlText w:val="o"/>
+      <w:lvlJc w:val="left"/>
+      <w:pPr>
+        <w:ind w:left="3600" w:hanging="360"/>
+      </w:pPr>
+      <w:rPr>
+        <w:rFonts w:ascii="Courier New" w:hAnsi="Courier New" w:cs="Courier New" w:hint="default"/>
+      </w:rPr>
+    </w:lvl>
+    <w:lvl w:ilvl="5" w:tplc="04090005" w:tentative="1">
+      <w:start w:val="1"/>
+      <w:numFmt w:val="bullet"/>
+      <w:lvlText w:val=""/>
+      <w:lvlJc w:val="left"/>
+      <w:pPr>
+        <w:ind w:left="4320" w:hanging="360"/>
+      </w:pPr>
+      <w:rPr>
+        <w:rFonts w:ascii="Wingdings" w:hAnsi="Wingdings" w:hint="default"/>
+      </w:rPr>
+    </w:lvl>
+    <w:lvl w:ilvl="6" w:tplc="04090001" w:tentative="1">
+      <w:start w:val="1"/>
+      <w:numFmt w:val="bullet"/>
+      <w:lvlText w:val=""/>
+      <w:lvlJc w:val="left"/>
+      <w:pPr>
+        <w:ind w:left="5040" w:hanging="360"/>
+      </w:pPr>
+      <w:rPr>
+        <w:rFonts w:ascii="Symbol" w:hAnsi="Symbol" w:hint="default"/>
+      </w:rPr>
+    </w:lvl>
+    <w:lvl w:ilvl="7" w:tplc="04090003" w:tentative="1">
+      <w:start w:val="1"/>
+      <w:numFmt w:val="bullet"/>
+      <w:lvlText w:val="o"/>
+      <w:lvlJc w:val="left"/>
+      <w:pPr>
+        <w:ind w:left="5760" w:hanging="360"/>
+      </w:pPr>
+      <w:rPr>
+        <w:rFonts w:ascii="Courier New" w:hAnsi="Courier New" w:cs="Courier New" w:hint="default"/>
+      </w:rPr>
+    </w:lvl>
+    <w:lvl w:ilvl="8" w:tplc="04090005" w:tentative="1">
+      <w:start w:val="1"/>
+      <w:numFmt w:val="bullet"/>
+      <w:lvlText w:val=""/>
+      <w:lvlJc w:val="left"/>
+      <w:pPr>
+        <w:ind w:left="6480" w:hanging="360"/>
+      </w:pPr>
+      <w:rPr>
+        <w:rFonts w:ascii="Wingdings" w:hAnsi="Wingdings" w:hint="default"/>
+      </w:rPr>
+    </w:lvl>
+  </w:abstractNum>
+  <w:abstractNum w:abstractNumId="2" w15:restartNumberingAfterBreak="0">
+    <w:nsid w:val="24D2580D"/>
+    <w:multiLevelType w:val="hybridMultilevel"/>
+    <w:tmpl w:val="884C3CC6"/>
+    <w:lvl w:ilvl="0" w:tplc="04090001">
+      <w:start w:val="1"/>
+      <w:numFmt w:val="bullet"/>
+      <w:lvlText w:val=""/>
+      <w:lvlJc w:val="left"/>
+      <w:pPr>
+        <w:ind w:left="720" w:hanging="360"/>
+      </w:pPr>
+      <w:rPr>
+        <w:rFonts w:ascii="Symbol" w:hAnsi="Symbol" w:hint="default"/>
+      </w:rPr>
+    </w:lvl>
+    <w:lvl w:ilvl="1" w:tplc="04090003">
+      <w:start w:val="1"/>
+      <w:numFmt w:val="bullet"/>
+      <w:lvlText w:val="o"/>
+      <w:lvlJc w:val="left"/>
+      <w:pPr>
+        <w:ind w:left="1440" w:hanging="360"/>
+      </w:pPr>
+      <w:rPr>
+        <w:rFonts w:ascii="Courier New" w:hAnsi="Courier New" w:cs="Courier New" w:hint="default"/>
+      </w:rPr>
+    </w:lvl>
+    <w:lvl w:ilvl="2" w:tplc="04090005" w:tentative="1">
+      <w:start w:val="1"/>
+      <w:numFmt w:val="bullet"/>
+      <w:lvlText w:val=""/>
+      <w:lvlJc w:val="left"/>
+      <w:pPr>
+        <w:ind w:left="2160" w:hanging="360"/>
+      </w:pPr>
+      <w:rPr>
+        <w:rFonts w:ascii="Wingdings" w:hAnsi="Wingdings" w:hint="default"/>
+      </w:rPr>
+    </w:lvl>
+    <w:lvl w:ilvl="3" w:tplc="04090001" w:tentative="1">
+      <w:start w:val="1"/>
+      <w:numFmt w:val="bullet"/>
+      <w:lvlText w:val=""/>
+      <w:lvlJc w:val="left"/>
+      <w:pPr>
+        <w:ind w:left="2880" w:hanging="360"/>
+      </w:pPr>
+      <w:rPr>
+        <w:rFonts w:ascii="Symbol" w:hAnsi="Symbol" w:hint="default"/>
+      </w:rPr>
+    </w:lvl>
+    <w:lvl w:ilvl="4" w:tplc="04090003" w:tentative="1">
+      <w:start w:val="1"/>
+      <w:numFmt w:val="bullet"/>
+      <w:lvlText w:val="o"/>
+      <w:lvlJc w:val="left"/>
+      <w:pPr>
+        <w:ind w:left="3600" w:hanging="360"/>
+      </w:pPr>
+      <w:rPr>
+        <w:rFonts w:ascii="Courier New" w:hAnsi="Courier New" w:cs="Courier New" w:hint="default"/>
+      </w:rPr>
+    </w:lvl>
+    <w:lvl w:ilvl="5" w:tplc="04090005" w:tentative="1">
+      <w:start w:val="1"/>
+      <w:numFmt w:val="bullet"/>
+      <w:lvlText w:val=""/>
+      <w:lvlJc w:val="left"/>
+      <w:pPr>
+        <w:ind w:left="4320" w:hanging="360"/>
+      </w:pPr>
+      <w:rPr>
+        <w:rFonts w:ascii="Wingdings" w:hAnsi="Wingdings" w:hint="default"/>
+      </w:rPr>
+    </w:lvl>
+    <w:lvl w:ilvl="6" w:tplc="04090001" w:tentative="1">
+      <w:start w:val="1"/>
+      <w:numFmt w:val="bullet"/>
+      <w:lvlText w:val=""/>
+      <w:lvlJc w:val="left"/>
+      <w:pPr>
+        <w:ind w:left="5040" w:hanging="360"/>
+      </w:pPr>
+      <w:rPr>
+        <w:rFonts w:ascii="Symbol" w:hAnsi="Symbol" w:hint="default"/>
+      </w:rPr>
+    </w:lvl>
+    <w:lvl w:ilvl="7" w:tplc="04090003" w:tentative="1">
+      <w:start w:val="1"/>
+      <w:numFmt w:val="bullet"/>
+      <w:lvlText w:val="o"/>
+      <w:lvlJc w:val="left"/>
+      <w:pPr>
+        <w:ind w:left="5760" w:hanging="360"/>
+      </w:pPr>
+      <w:rPr>
+        <w:rFonts w:ascii="Courier New" w:hAnsi="Courier New" w:cs="Courier New" w:hint="default"/>
+      </w:rPr>
+    </w:lvl>
+    <w:lvl w:ilvl="8" w:tplc="04090005" w:tentative="1">
+      <w:start w:val="1"/>
+      <w:numFmt w:val="bullet"/>
+      <w:lvlText w:val=""/>
+      <w:lvlJc w:val="left"/>
+      <w:pPr>
+        <w:ind w:left="6480" w:hanging="360"/>
+      </w:pPr>
+      <w:rPr>
+        <w:rFonts w:ascii="Wingdings" w:hAnsi="Wingdings" w:hint="default"/>
+      </w:rPr>
+    </w:lvl>
+  </w:abstractNum>
+  <w:abstractNum w:abstractNumId="3" w15:restartNumberingAfterBreak="0">
     <w:nsid w:val="27D83405"/>
     <w:multiLevelType w:val="multilevel"/>
     <w:tmpl w:val="D2023FD0"/>
@@ -1135,7 +4830,233 @@
       </w:pPr>
     </w:lvl>
   </w:abstractNum>
-  <w:abstractNum w:abstractNumId="2" w15:restartNumberingAfterBreak="0">
+  <w:abstractNum w:abstractNumId="4" w15:restartNumberingAfterBreak="0">
+    <w:nsid w:val="31EC6BC4"/>
+    <w:multiLevelType w:val="hybridMultilevel"/>
+    <w:tmpl w:val="0EC4E970"/>
+    <w:lvl w:ilvl="0" w:tplc="04090001">
+      <w:start w:val="1"/>
+      <w:numFmt w:val="bullet"/>
+      <w:lvlText w:val=""/>
+      <w:lvlJc w:val="left"/>
+      <w:pPr>
+        <w:ind w:left="720" w:hanging="360"/>
+      </w:pPr>
+      <w:rPr>
+        <w:rFonts w:ascii="Symbol" w:hAnsi="Symbol" w:hint="default"/>
+      </w:rPr>
+    </w:lvl>
+    <w:lvl w:ilvl="1" w:tplc="04090003">
+      <w:start w:val="1"/>
+      <w:numFmt w:val="bullet"/>
+      <w:lvlText w:val="o"/>
+      <w:lvlJc w:val="left"/>
+      <w:pPr>
+        <w:ind w:left="1440" w:hanging="360"/>
+      </w:pPr>
+      <w:rPr>
+        <w:rFonts w:ascii="Courier New" w:hAnsi="Courier New" w:cs="Courier New" w:hint="default"/>
+      </w:rPr>
+    </w:lvl>
+    <w:lvl w:ilvl="2" w:tplc="04090005" w:tentative="1">
+      <w:start w:val="1"/>
+      <w:numFmt w:val="bullet"/>
+      <w:lvlText w:val=""/>
+      <w:lvlJc w:val="left"/>
+      <w:pPr>
+        <w:ind w:left="2160" w:hanging="360"/>
+      </w:pPr>
+      <w:rPr>
+        <w:rFonts w:ascii="Wingdings" w:hAnsi="Wingdings" w:hint="default"/>
+      </w:rPr>
+    </w:lvl>
+    <w:lvl w:ilvl="3" w:tplc="04090001" w:tentative="1">
+      <w:start w:val="1"/>
+      <w:numFmt w:val="bullet"/>
+      <w:lvlText w:val=""/>
+      <w:lvlJc w:val="left"/>
+      <w:pPr>
+        <w:ind w:left="2880" w:hanging="360"/>
+      </w:pPr>
+      <w:rPr>
+        <w:rFonts w:ascii="Symbol" w:hAnsi="Symbol" w:hint="default"/>
+      </w:rPr>
+    </w:lvl>
+    <w:lvl w:ilvl="4" w:tplc="04090003" w:tentative="1">
+      <w:start w:val="1"/>
+      <w:numFmt w:val="bullet"/>
+      <w:lvlText w:val="o"/>
+      <w:lvlJc w:val="left"/>
+      <w:pPr>
+        <w:ind w:left="3600" w:hanging="360"/>
+      </w:pPr>
+      <w:rPr>
+        <w:rFonts w:ascii="Courier New" w:hAnsi="Courier New" w:cs="Courier New" w:hint="default"/>
+      </w:rPr>
+    </w:lvl>
+    <w:lvl w:ilvl="5" w:tplc="04090005" w:tentative="1">
+      <w:start w:val="1"/>
+      <w:numFmt w:val="bullet"/>
+      <w:lvlText w:val=""/>
+      <w:lvlJc w:val="left"/>
+      <w:pPr>
+        <w:ind w:left="4320" w:hanging="360"/>
+      </w:pPr>
+      <w:rPr>
+        <w:rFonts w:ascii="Wingdings" w:hAnsi="Wingdings" w:hint="default"/>
+      </w:rPr>
+    </w:lvl>
+    <w:lvl w:ilvl="6" w:tplc="04090001" w:tentative="1">
+      <w:start w:val="1"/>
+      <w:numFmt w:val="bullet"/>
+      <w:lvlText w:val=""/>
+      <w:lvlJc w:val="left"/>
+      <w:pPr>
+        <w:ind w:left="5040" w:hanging="360"/>
+      </w:pPr>
+      <w:rPr>
+        <w:rFonts w:ascii="Symbol" w:hAnsi="Symbol" w:hint="default"/>
+      </w:rPr>
+    </w:lvl>
+    <w:lvl w:ilvl="7" w:tplc="04090003" w:tentative="1">
+      <w:start w:val="1"/>
+      <w:numFmt w:val="bullet"/>
+      <w:lvlText w:val="o"/>
+      <w:lvlJc w:val="left"/>
+      <w:pPr>
+        <w:ind w:left="5760" w:hanging="360"/>
+      </w:pPr>
+      <w:rPr>
+        <w:rFonts w:ascii="Courier New" w:hAnsi="Courier New" w:cs="Courier New" w:hint="default"/>
+      </w:rPr>
+    </w:lvl>
+    <w:lvl w:ilvl="8" w:tplc="04090005" w:tentative="1">
+      <w:start w:val="1"/>
+      <w:numFmt w:val="bullet"/>
+      <w:lvlText w:val=""/>
+      <w:lvlJc w:val="left"/>
+      <w:pPr>
+        <w:ind w:left="6480" w:hanging="360"/>
+      </w:pPr>
+      <w:rPr>
+        <w:rFonts w:ascii="Wingdings" w:hAnsi="Wingdings" w:hint="default"/>
+      </w:rPr>
+    </w:lvl>
+  </w:abstractNum>
+  <w:abstractNum w:abstractNumId="5" w15:restartNumberingAfterBreak="0">
+    <w:nsid w:val="48B63084"/>
+    <w:multiLevelType w:val="hybridMultilevel"/>
+    <w:tmpl w:val="E31C5538"/>
+    <w:lvl w:ilvl="0" w:tplc="04090001">
+      <w:start w:val="1"/>
+      <w:numFmt w:val="bullet"/>
+      <w:lvlText w:val=""/>
+      <w:lvlJc w:val="left"/>
+      <w:pPr>
+        <w:ind w:left="720" w:hanging="360"/>
+      </w:pPr>
+      <w:rPr>
+        <w:rFonts w:ascii="Symbol" w:hAnsi="Symbol" w:hint="default"/>
+      </w:rPr>
+    </w:lvl>
+    <w:lvl w:ilvl="1" w:tplc="04090003">
+      <w:start w:val="1"/>
+      <w:numFmt w:val="bullet"/>
+      <w:lvlText w:val="o"/>
+      <w:lvlJc w:val="left"/>
+      <w:pPr>
+        <w:ind w:left="1440" w:hanging="360"/>
+      </w:pPr>
+      <w:rPr>
+        <w:rFonts w:ascii="Courier New" w:hAnsi="Courier New" w:cs="Courier New" w:hint="default"/>
+      </w:rPr>
+    </w:lvl>
+    <w:lvl w:ilvl="2" w:tplc="04090005" w:tentative="1">
+      <w:start w:val="1"/>
+      <w:numFmt w:val="bullet"/>
+      <w:lvlText w:val=""/>
+      <w:lvlJc w:val="left"/>
+      <w:pPr>
+        <w:ind w:left="2160" w:hanging="360"/>
+      </w:pPr>
+      <w:rPr>
+        <w:rFonts w:ascii="Wingdings" w:hAnsi="Wingdings" w:hint="default"/>
+      </w:rPr>
+    </w:lvl>
+    <w:lvl w:ilvl="3" w:tplc="04090001" w:tentative="1">
+      <w:start w:val="1"/>
+      <w:numFmt w:val="bullet"/>
+      <w:lvlText w:val=""/>
+      <w:lvlJc w:val="left"/>
+      <w:pPr>
+        <w:ind w:left="2880" w:hanging="360"/>
+      </w:pPr>
+      <w:rPr>
+        <w:rFonts w:ascii="Symbol" w:hAnsi="Symbol" w:hint="default"/>
+      </w:rPr>
+    </w:lvl>
+    <w:lvl w:ilvl="4" w:tplc="04090003" w:tentative="1">
+      <w:start w:val="1"/>
+      <w:numFmt w:val="bullet"/>
+      <w:lvlText w:val="o"/>
+      <w:lvlJc w:val="left"/>
+      <w:pPr>
+        <w:ind w:left="3600" w:hanging="360"/>
+      </w:pPr>
+      <w:rPr>
+        <w:rFonts w:ascii="Courier New" w:hAnsi="Courier New" w:cs="Courier New" w:hint="default"/>
+      </w:rPr>
+    </w:lvl>
+    <w:lvl w:ilvl="5" w:tplc="04090005" w:tentative="1">
+      <w:start w:val="1"/>
+      <w:numFmt w:val="bullet"/>
+      <w:lvlText w:val=""/>
+      <w:lvlJc w:val="left"/>
+      <w:pPr>
+        <w:ind w:left="4320" w:hanging="360"/>
+      </w:pPr>
+      <w:rPr>
+        <w:rFonts w:ascii="Wingdings" w:hAnsi="Wingdings" w:hint="default"/>
+      </w:rPr>
+    </w:lvl>
+    <w:lvl w:ilvl="6" w:tplc="04090001" w:tentative="1">
+      <w:start w:val="1"/>
+      <w:numFmt w:val="bullet"/>
+      <w:lvlText w:val=""/>
+      <w:lvlJc w:val="left"/>
+      <w:pPr>
+        <w:ind w:left="5040" w:hanging="360"/>
+      </w:pPr>
+      <w:rPr>
+        <w:rFonts w:ascii="Symbol" w:hAnsi="Symbol" w:hint="default"/>
+      </w:rPr>
+    </w:lvl>
+    <w:lvl w:ilvl="7" w:tplc="04090003" w:tentative="1">
+      <w:start w:val="1"/>
+      <w:numFmt w:val="bullet"/>
+      <w:lvlText w:val="o"/>
+      <w:lvlJc w:val="left"/>
+      <w:pPr>
+        <w:ind w:left="5760" w:hanging="360"/>
+      </w:pPr>
+      <w:rPr>
+        <w:rFonts w:ascii="Courier New" w:hAnsi="Courier New" w:cs="Courier New" w:hint="default"/>
+      </w:rPr>
+    </w:lvl>
+    <w:lvl w:ilvl="8" w:tplc="04090005" w:tentative="1">
+      <w:start w:val="1"/>
+      <w:numFmt w:val="bullet"/>
+      <w:lvlText w:val=""/>
+      <w:lvlJc w:val="left"/>
+      <w:pPr>
+        <w:ind w:left="6480" w:hanging="360"/>
+      </w:pPr>
+      <w:rPr>
+        <w:rFonts w:ascii="Wingdings" w:hAnsi="Wingdings" w:hint="default"/>
+      </w:rPr>
+    </w:lvl>
+  </w:abstractNum>
+  <w:abstractNum w:abstractNumId="6" w15:restartNumberingAfterBreak="0">
     <w:nsid w:val="6D4238F6"/>
     <w:multiLevelType w:val="hybridMultilevel"/>
     <w:tmpl w:val="6AC0E6A8"/>
@@ -1249,33 +5170,45 @@
     </w:lvl>
   </w:abstractNum>
   <w:num w:numId="1" w16cid:durableId="1878813101">
-    <w:abstractNumId w:val="1"/>
+    <w:abstractNumId w:val="3"/>
   </w:num>
   <w:num w:numId="2" w16cid:durableId="27338294">
-    <w:abstractNumId w:val="1"/>
+    <w:abstractNumId w:val="3"/>
   </w:num>
   <w:num w:numId="3" w16cid:durableId="298732800">
-    <w:abstractNumId w:val="1"/>
+    <w:abstractNumId w:val="3"/>
   </w:num>
   <w:num w:numId="4" w16cid:durableId="1350640170">
-    <w:abstractNumId w:val="1"/>
+    <w:abstractNumId w:val="3"/>
   </w:num>
   <w:num w:numId="5" w16cid:durableId="1108237041">
-    <w:abstractNumId w:val="1"/>
+    <w:abstractNumId w:val="3"/>
   </w:num>
   <w:num w:numId="6" w16cid:durableId="55396563">
-    <w:abstractNumId w:val="1"/>
+    <w:abstractNumId w:val="3"/>
   </w:num>
   <w:num w:numId="7" w16cid:durableId="1989046952">
-    <w:abstractNumId w:val="1"/>
+    <w:abstractNumId w:val="3"/>
   </w:num>
   <w:num w:numId="8" w16cid:durableId="135227398">
-    <w:abstractNumId w:val="1"/>
+    <w:abstractNumId w:val="3"/>
   </w:num>
   <w:num w:numId="9" w16cid:durableId="833837058">
     <w:abstractNumId w:val="0"/>
   </w:num>
   <w:num w:numId="10" w16cid:durableId="678889784">
+    <w:abstractNumId w:val="6"/>
+  </w:num>
+  <w:num w:numId="11" w16cid:durableId="1847205210">
+    <w:abstractNumId w:val="4"/>
+  </w:num>
+  <w:num w:numId="12" w16cid:durableId="1038235930">
+    <w:abstractNumId w:val="5"/>
+  </w:num>
+  <w:num w:numId="13" w16cid:durableId="2093120226">
+    <w:abstractNumId w:val="1"/>
+  </w:num>
+  <w:num w:numId="14" w16cid:durableId="656347447">
     <w:abstractNumId w:val="2"/>
   </w:num>
 </w:numbering>
@@ -1888,9 +5821,7 @@
   <w:style w:type="character" w:default="1" w:styleId="DefaultParagraphFont">
     <w:name w:val="Default Paragraph Font"/>
     <w:uiPriority w:val="1"/>
-    <w:semiHidden/>
     <w:unhideWhenUsed/>
-    <w:rsid w:val="00CD3356"/>
   </w:style>
   <w:style w:type="table" w:default="1" w:styleId="TableNormal">
     <w:name w:val="Normal Table"/>
@@ -1912,7 +5843,6 @@
     <w:uiPriority w:val="99"/>
     <w:semiHidden/>
     <w:unhideWhenUsed/>
-    <w:rsid w:val="00CD3356"/>
   </w:style>
   <w:style w:type="character" w:customStyle="1" w:styleId="Heading1Char">
     <w:name w:val="Heading 1 Char"/>
@@ -3163,12 +7093,35 @@
 </a:theme>
 </file>
 
+<file path=word/webextensions/taskpanes.xml><?xml version="1.0" encoding="utf-8"?>
+<wetp:taskpanes xmlns:wetp="http://schemas.microsoft.com/office/webextensions/taskpanes/2010/11">
+  <wetp:taskpane dockstate="right" visibility="0" width="350" row="0">
+    <wetp:webextensionref xmlns:r="http://schemas.openxmlformats.org/officeDocument/2006/relationships" r:id="rId1"/>
+  </wetp:taskpane>
+</wetp:taskpanes>
+</file>
+
+<file path=word/webextensions/webextension1.xml><?xml version="1.0" encoding="utf-8"?>
+<we:webextension xmlns:we="http://schemas.microsoft.com/office/webextensions/webextension/2010/11" id="{8BCF97D5-B25A-9A48-8C3A-F61796A25CC1}">
+  <we:reference id="wa200000011" version="1.0.1.0" store="en-US" storeType="OMEX"/>
+  <we:alternateReferences>
+    <we:reference id="wa200000011" version="1.0.1.0" store="" storeType="OMEX"/>
+  </we:alternateReferences>
+  <we:properties>
+    <we:property name="language" value="&quot;Detect Automatically&quot;"/>
+    <we:property name="theme" value="&quot;Docco&quot;"/>
+  </we:properties>
+  <we:bindings/>
+  <we:snapshot xmlns:r="http://schemas.openxmlformats.org/officeDocument/2006/relationships"/>
+</we:webextension>
+</file>
+
 <file path=customXml/item1.xml><?xml version="1.0" encoding="utf-8"?>
 <b:Sources xmlns:b="http://schemas.openxmlformats.org/officeDocument/2006/bibliography" xmlns="http://schemas.openxmlformats.org/officeDocument/2006/bibliography" SelectedStyle="/APASixthEditionOfficeOnline.xsl" StyleName="APA" Version="6"/>
 </file>
 
 <file path=customXml/itemProps1.xml><?xml version="1.0" encoding="utf-8"?>
-<ds:datastoreItem xmlns:ds="http://schemas.openxmlformats.org/officeDocument/2006/customXml" ds:itemID="{76B9AE5A-7DAF-EC43-80E4-E183CF3EFEB2}">
+<ds:datastoreItem xmlns:ds="http://schemas.openxmlformats.org/officeDocument/2006/customXml" ds:itemID="{35261B17-D598-6843-A40A-D67566D52AF6}">
   <ds:schemaRefs>
     <ds:schemaRef ds:uri="http://schemas.openxmlformats.org/officeDocument/2006/bibliography"/>
   </ds:schemaRefs>

</xml_diff>